<commit_message>
add flow diagram and report
</commit_message>
<xml_diff>
--- a/Week_4/Exercise&Report.docx
+++ b/Week_4/Exercise&Report.docx
@@ -26,39 +26,7 @@
           <w:sz w:val="26"/>
           <w:szCs w:val="26"/>
         </w:rPr>
-        <w:t>:</w:t>
-      </w:r>
-      <w:r>
-        <w:rPr>
-          <w:rFonts w:ascii="Times New Roman" w:hAnsi="Times New Roman" w:cs="Times New Roman"/>
-          <w:sz w:val="26"/>
-          <w:szCs w:val="26"/>
-        </w:rPr>
-        <w:t xml:space="preserve"> Trình bày các bước nhằm kiểm thử một đơn vị chương trình theo phương pháp</w:t>
-      </w:r>
-      <w:r>
-        <w:rPr>
-          <w:rFonts w:ascii="Times New Roman" w:hAnsi="Times New Roman" w:cs="Times New Roman"/>
-          <w:sz w:val="26"/>
-          <w:szCs w:val="26"/>
-        </w:rPr>
-        <w:t xml:space="preserve"> </w:t>
-      </w:r>
-      <w:r>
-        <w:rPr>
-          <w:rFonts w:ascii="Times New Roman" w:hAnsi="Times New Roman" w:cs="Times New Roman"/>
-          <w:sz w:val="26"/>
-          <w:szCs w:val="26"/>
-        </w:rPr>
-        <w:t>kiểm thử dòng điều khiển với một độ đo kiểm thử cho trước</w:t>
-      </w:r>
-      <w:r>
-        <w:rPr>
-          <w:rFonts w:ascii="Times New Roman" w:hAnsi="Times New Roman" w:cs="Times New Roman"/>
-          <w:sz w:val="26"/>
-          <w:szCs w:val="26"/>
-        </w:rPr>
-        <w:t xml:space="preserve">  </w:t>
+        <w:t>: Trình bày các bước nhằm kiểm thử một đơn vị chương trình theo phương pháp kiểm thử dòng điều khiển với một độ đo kiểm thử cho trước</w:t>
       </w:r>
     </w:p>
     <w:p>
@@ -822,6 +790,7 @@
       <w:r>
         <w:rPr>
           <w:rFonts w:ascii="Times New Roman" w:hAnsi="Times New Roman" w:cs="Times New Roman"/>
+          <w:noProof/>
           <w:sz w:val="26"/>
           <w:szCs w:val="26"/>
         </w:rPr>
@@ -913,6 +882,7 @@
       <w:r>
         <w:rPr>
           <w:rFonts w:ascii="Times New Roman" w:hAnsi="Times New Roman" w:cs="Times New Roman"/>
+          <w:noProof/>
           <w:sz w:val="26"/>
           <w:szCs w:val="26"/>
         </w:rPr>
@@ -1081,31 +1051,7 @@
           <w:sz w:val="26"/>
           <w:szCs w:val="26"/>
         </w:rPr>
-        <w:t xml:space="preserve">Để đạt được </w:t>
-      </w:r>
-      <w:r>
-        <w:rPr>
-          <w:rFonts w:ascii="Times New Roman" w:hAnsi="Times New Roman" w:cs="Times New Roman"/>
-          <w:sz w:val="26"/>
-          <w:szCs w:val="26"/>
-        </w:rPr>
-        <w:t>độ phủ C</w:t>
-      </w:r>
-      <w:r>
-        <w:rPr>
-          <w:rFonts w:ascii="Times New Roman" w:hAnsi="Times New Roman" w:cs="Times New Roman"/>
-          <w:sz w:val="26"/>
-          <w:szCs w:val="26"/>
-        </w:rPr>
-        <w:t>2</w:t>
-      </w:r>
-      <w:r>
-        <w:rPr>
-          <w:rFonts w:ascii="Times New Roman" w:hAnsi="Times New Roman" w:cs="Times New Roman"/>
-          <w:sz w:val="26"/>
-          <w:szCs w:val="26"/>
-        </w:rPr>
-        <w:t xml:space="preserve"> ta có các đường đi và các đường kiểm thử</w:t>
+        <w:t>Để đạt được độ phủ C2 ta có các đường đi và các đường kiểm thử</w:t>
       </w:r>
       <w:proofErr w:type="gramEnd"/>
       <w:r>
@@ -1114,23 +1060,7 @@
           <w:sz w:val="26"/>
           <w:szCs w:val="26"/>
         </w:rPr>
-        <w:t xml:space="preserve"> sau</w:t>
-      </w:r>
-      <w:r>
-        <w:rPr>
-          <w:rFonts w:ascii="Times New Roman" w:hAnsi="Times New Roman" w:cs="Times New Roman"/>
-          <w:sz w:val="26"/>
-          <w:szCs w:val="26"/>
-        </w:rPr>
-        <w:t xml:space="preserve"> (TH này giống độ phủ C1)</w:t>
-      </w:r>
-      <w:r>
-        <w:rPr>
-          <w:rFonts w:ascii="Times New Roman" w:hAnsi="Times New Roman" w:cs="Times New Roman"/>
-          <w:sz w:val="26"/>
-          <w:szCs w:val="26"/>
-        </w:rPr>
-        <w:t>:</w:t>
+        <w:t xml:space="preserve"> sau (TH này giống độ phủ C1):</w:t>
       </w:r>
     </w:p>
     <w:p>
@@ -1244,171 +1174,43 @@
           <w:sz w:val="26"/>
           <w:szCs w:val="26"/>
         </w:rPr>
-        <w:t xml:space="preserve">Vòng for chạy </w:t>
-      </w:r>
-      <w:r>
-        <w:rPr>
-          <w:rFonts w:ascii="Times New Roman" w:hAnsi="Times New Roman" w:cs="Times New Roman"/>
-          <w:sz w:val="26"/>
-          <w:szCs w:val="26"/>
-        </w:rPr>
-        <w:t>1</w:t>
-      </w:r>
-      <w:r>
-        <w:rPr>
-          <w:rFonts w:ascii="Times New Roman" w:hAnsi="Times New Roman" w:cs="Times New Roman"/>
-          <w:sz w:val="26"/>
-          <w:szCs w:val="26"/>
-        </w:rPr>
-        <w:t xml:space="preserve"> lần: n = </w:t>
-      </w:r>
-      <w:r>
-        <w:rPr>
-          <w:rFonts w:ascii="Times New Roman" w:hAnsi="Times New Roman" w:cs="Times New Roman"/>
-          <w:sz w:val="26"/>
-          <w:szCs w:val="26"/>
-        </w:rPr>
-        <w:t>1</w:t>
-      </w:r>
-      <w:r>
-        <w:rPr>
-          <w:rFonts w:ascii="Times New Roman" w:hAnsi="Times New Roman" w:cs="Times New Roman"/>
-          <w:sz w:val="26"/>
-          <w:szCs w:val="26"/>
-        </w:rPr>
-        <w:t>; a = [</w:t>
-      </w:r>
-      <w:r>
-        <w:rPr>
-          <w:rFonts w:ascii="Times New Roman" w:hAnsi="Times New Roman" w:cs="Times New Roman"/>
-          <w:sz w:val="26"/>
-          <w:szCs w:val="26"/>
-        </w:rPr>
-        <w:t>1</w:t>
-      </w:r>
-      <w:r>
-        <w:rPr>
-          <w:rFonts w:ascii="Times New Roman" w:hAnsi="Times New Roman" w:cs="Times New Roman"/>
-          <w:sz w:val="26"/>
-          <w:szCs w:val="26"/>
-        </w:rPr>
-        <w:t>]</w:t>
-      </w:r>
-    </w:p>
-    <w:p>
-      <w:pPr>
-        <w:pStyle w:val="ListParagraph"/>
-        <w:rPr>
-          <w:rFonts w:ascii="Times New Roman" w:hAnsi="Times New Roman" w:cs="Times New Roman"/>
-          <w:sz w:val="26"/>
-          <w:szCs w:val="26"/>
-        </w:rPr>
-      </w:pPr>
-      <w:r>
-        <w:rPr>
-          <w:rFonts w:ascii="Times New Roman" w:hAnsi="Times New Roman" w:cs="Times New Roman"/>
-          <w:sz w:val="26"/>
-          <w:szCs w:val="26"/>
-        </w:rPr>
-        <w:t xml:space="preserve">Vòng for chạy </w:t>
-      </w:r>
-      <w:r>
-        <w:rPr>
-          <w:rFonts w:ascii="Times New Roman" w:hAnsi="Times New Roman" w:cs="Times New Roman"/>
-          <w:sz w:val="26"/>
-          <w:szCs w:val="26"/>
-        </w:rPr>
-        <w:t>2</w:t>
-      </w:r>
-      <w:r>
-        <w:rPr>
-          <w:rFonts w:ascii="Times New Roman" w:hAnsi="Times New Roman" w:cs="Times New Roman"/>
-          <w:sz w:val="26"/>
-          <w:szCs w:val="26"/>
-        </w:rPr>
-        <w:t xml:space="preserve"> lần: n = </w:t>
-      </w:r>
-      <w:r>
-        <w:rPr>
-          <w:rFonts w:ascii="Times New Roman" w:hAnsi="Times New Roman" w:cs="Times New Roman"/>
-          <w:sz w:val="26"/>
-          <w:szCs w:val="26"/>
-        </w:rPr>
-        <w:t>2</w:t>
-      </w:r>
-      <w:r>
-        <w:rPr>
-          <w:rFonts w:ascii="Times New Roman" w:hAnsi="Times New Roman" w:cs="Times New Roman"/>
-          <w:sz w:val="26"/>
-          <w:szCs w:val="26"/>
-        </w:rPr>
-        <w:t>; a = [</w:t>
-      </w:r>
-      <w:r>
-        <w:rPr>
-          <w:rFonts w:ascii="Times New Roman" w:hAnsi="Times New Roman" w:cs="Times New Roman"/>
-          <w:sz w:val="26"/>
-          <w:szCs w:val="26"/>
-        </w:rPr>
-        <w:t>1, 2</w:t>
-      </w:r>
-      <w:r>
-        <w:rPr>
-          <w:rFonts w:ascii="Times New Roman" w:hAnsi="Times New Roman" w:cs="Times New Roman"/>
-          <w:sz w:val="26"/>
-          <w:szCs w:val="26"/>
-        </w:rPr>
-        <w:t>]</w:t>
-      </w:r>
-    </w:p>
-    <w:p>
-      <w:pPr>
-        <w:pStyle w:val="ListParagraph"/>
-        <w:rPr>
-          <w:rFonts w:ascii="Times New Roman" w:hAnsi="Times New Roman" w:cs="Times New Roman"/>
-          <w:sz w:val="26"/>
-          <w:szCs w:val="26"/>
-        </w:rPr>
-      </w:pPr>
-      <w:r>
-        <w:rPr>
-          <w:rFonts w:ascii="Times New Roman" w:hAnsi="Times New Roman" w:cs="Times New Roman"/>
-          <w:sz w:val="26"/>
-          <w:szCs w:val="26"/>
-        </w:rPr>
-        <w:t xml:space="preserve">Vòng for chạy </w:t>
-      </w:r>
-      <w:r>
-        <w:rPr>
-          <w:rFonts w:ascii="Times New Roman" w:hAnsi="Times New Roman" w:cs="Times New Roman"/>
-          <w:sz w:val="26"/>
-          <w:szCs w:val="26"/>
-        </w:rPr>
-        <w:t>5</w:t>
-      </w:r>
-      <w:r>
-        <w:rPr>
-          <w:rFonts w:ascii="Times New Roman" w:hAnsi="Times New Roman" w:cs="Times New Roman"/>
-          <w:sz w:val="26"/>
-          <w:szCs w:val="26"/>
-        </w:rPr>
-        <w:t xml:space="preserve"> lần: n = 0; a = [</w:t>
-      </w:r>
-      <w:r>
-        <w:rPr>
-          <w:rFonts w:ascii="Times New Roman" w:hAnsi="Times New Roman" w:cs="Times New Roman"/>
-          <w:sz w:val="26"/>
-          <w:szCs w:val="26"/>
-        </w:rPr>
-        <w:t>1, 2, 3, 4, 5</w:t>
-      </w:r>
-      <w:r>
-        <w:rPr>
-          <w:rFonts w:ascii="Times New Roman" w:hAnsi="Times New Roman" w:cs="Times New Roman"/>
-          <w:sz w:val="26"/>
-          <w:szCs w:val="26"/>
-        </w:rPr>
-        <w:t>]</w:t>
+        <w:t>Vòng for chạy 1 lần: n = 1; a = [1]</w:t>
+      </w:r>
+    </w:p>
+    <w:p>
+      <w:pPr>
+        <w:pStyle w:val="ListParagraph"/>
+        <w:rPr>
+          <w:rFonts w:ascii="Times New Roman" w:hAnsi="Times New Roman" w:cs="Times New Roman"/>
+          <w:sz w:val="26"/>
+          <w:szCs w:val="26"/>
+        </w:rPr>
+      </w:pPr>
+      <w:r>
+        <w:rPr>
+          <w:rFonts w:ascii="Times New Roman" w:hAnsi="Times New Roman" w:cs="Times New Roman"/>
+          <w:sz w:val="26"/>
+          <w:szCs w:val="26"/>
+        </w:rPr>
+        <w:t>Vòng for chạy 2 lần: n = 2; a = [1, 2]</w:t>
+      </w:r>
+    </w:p>
+    <w:p>
+      <w:pPr>
+        <w:pStyle w:val="ListParagraph"/>
+        <w:rPr>
+          <w:rFonts w:ascii="Times New Roman" w:hAnsi="Times New Roman" w:cs="Times New Roman"/>
+          <w:sz w:val="26"/>
+          <w:szCs w:val="26"/>
+        </w:rPr>
+      </w:pPr>
+      <w:r>
+        <w:rPr>
+          <w:rFonts w:ascii="Times New Roman" w:hAnsi="Times New Roman" w:cs="Times New Roman"/>
+          <w:sz w:val="26"/>
+          <w:szCs w:val="26"/>
+        </w:rPr>
+        <w:t>Vòng for chạy 5 lần: n = 0; a = [1, 2, 3, 4, 5]</w:t>
       </w:r>
     </w:p>
     <w:p>
@@ -1464,6 +1266,7 @@
       <w:r>
         <w:rPr>
           <w:rFonts w:ascii="Times New Roman" w:hAnsi="Times New Roman" w:cs="Times New Roman"/>
+          <w:noProof/>
           <w:sz w:val="26"/>
           <w:szCs w:val="26"/>
         </w:rPr>
@@ -1572,6 +1375,7 @@
       <w:r>
         <w:rPr>
           <w:rFonts w:ascii="Times New Roman" w:eastAsia="Times New Roman" w:hAnsi="Times New Roman" w:cs="Times New Roman"/>
+          <w:noProof/>
           <w:kern w:val="0"/>
           <w:sz w:val="26"/>
           <w:szCs w:val="26"/>
@@ -1767,71 +1571,7 @@
           <w:sz w:val="26"/>
           <w:szCs w:val="26"/>
         </w:rPr>
-        <w:t>P</w:t>
-      </w:r>
-      <w:r>
-        <w:rPr>
-          <w:rFonts w:ascii="Times New Roman" w:hAnsi="Times New Roman" w:cs="Times New Roman"/>
-          <w:sz w:val="26"/>
-          <w:szCs w:val="26"/>
-        </w:rPr>
-        <w:t>3</w:t>
-      </w:r>
-      <w:r>
-        <w:rPr>
-          <w:rFonts w:ascii="Times New Roman" w:hAnsi="Times New Roman" w:cs="Times New Roman"/>
-          <w:sz w:val="26"/>
-          <w:szCs w:val="26"/>
-        </w:rPr>
-        <w:t>: 1 – 2 – 3(F) – 5(</w:t>
-      </w:r>
-      <w:r>
-        <w:rPr>
-          <w:rFonts w:ascii="Times New Roman" w:hAnsi="Times New Roman" w:cs="Times New Roman"/>
-          <w:sz w:val="26"/>
-          <w:szCs w:val="26"/>
-        </w:rPr>
-        <w:t>F</w:t>
-      </w:r>
-      <w:r>
-        <w:rPr>
-          <w:rFonts w:ascii="Times New Roman" w:hAnsi="Times New Roman" w:cs="Times New Roman"/>
-          <w:sz w:val="26"/>
-          <w:szCs w:val="26"/>
-        </w:rPr>
-        <w:t xml:space="preserve">) – </w:t>
-      </w:r>
-      <w:r>
-        <w:rPr>
-          <w:rFonts w:ascii="Times New Roman" w:hAnsi="Times New Roman" w:cs="Times New Roman"/>
-          <w:sz w:val="26"/>
-          <w:szCs w:val="26"/>
-        </w:rPr>
-        <w:t xml:space="preserve">7(T) – 8 </w:t>
-      </w:r>
-      <w:r>
-        <w:rPr>
-          <w:rFonts w:ascii="Times New Roman" w:hAnsi="Times New Roman" w:cs="Times New Roman"/>
-          <w:sz w:val="26"/>
-          <w:szCs w:val="26"/>
-        </w:rPr>
-        <w:t xml:space="preserve">– 14 – </w:t>
-      </w:r>
-      <w:r>
-        <w:rPr>
-          <w:rFonts w:ascii="Times New Roman" w:hAnsi="Times New Roman" w:cs="Times New Roman"/>
-          <w:sz w:val="26"/>
-          <w:szCs w:val="26"/>
-        </w:rPr>
-        <w:t>exit.</w:t>
-      </w:r>
-      <w:r>
-        <w:rPr>
-          <w:rFonts w:ascii="Times New Roman" w:hAnsi="Times New Roman" w:cs="Times New Roman"/>
-          <w:sz w:val="26"/>
-          <w:szCs w:val="26"/>
-        </w:rPr>
-        <w:t xml:space="preserve"> </w:t>
+        <w:t xml:space="preserve">P3: 1 – 2 – 3(F) – 5(F) – 7(T) – 8 – 14 – exit. </w:t>
       </w:r>
     </w:p>
     <w:p>
@@ -1853,113 +1593,25 @@
           <w:sz w:val="26"/>
           <w:szCs w:val="26"/>
         </w:rPr>
-        <w:t>test</w:t>
-      </w:r>
-      <w:r>
-        <w:rPr>
-          <w:rFonts w:ascii="Times New Roman" w:hAnsi="Times New Roman" w:cs="Times New Roman"/>
-          <w:sz w:val="26"/>
-          <w:szCs w:val="26"/>
-        </w:rPr>
-        <w:t>3</w:t>
-      </w:r>
-      <w:r>
-        <w:rPr>
-          <w:rFonts w:ascii="Times New Roman" w:hAnsi="Times New Roman" w:cs="Times New Roman"/>
-          <w:sz w:val="26"/>
-          <w:szCs w:val="26"/>
-        </w:rPr>
-        <w:t xml:space="preserve">: score = </w:t>
-      </w:r>
-      <w:r>
-        <w:rPr>
-          <w:rFonts w:ascii="Times New Roman" w:hAnsi="Times New Roman" w:cs="Times New Roman"/>
-          <w:sz w:val="26"/>
-          <w:szCs w:val="26"/>
-        </w:rPr>
-        <w:t>8</w:t>
-      </w:r>
-    </w:p>
-    <w:p>
-      <w:pPr>
-        <w:pStyle w:val="ListParagraph"/>
-        <w:rPr>
-          <w:rFonts w:ascii="Times New Roman" w:hAnsi="Times New Roman" w:cs="Times New Roman"/>
-          <w:sz w:val="26"/>
-          <w:szCs w:val="26"/>
-        </w:rPr>
-      </w:pPr>
-      <w:r>
-        <w:rPr>
-          <w:rFonts w:ascii="Times New Roman" w:hAnsi="Times New Roman" w:cs="Times New Roman"/>
-          <w:sz w:val="26"/>
-          <w:szCs w:val="26"/>
-        </w:rPr>
-        <w:t>P</w:t>
-      </w:r>
-      <w:r>
-        <w:rPr>
-          <w:rFonts w:ascii="Times New Roman" w:hAnsi="Times New Roman" w:cs="Times New Roman"/>
-          <w:sz w:val="26"/>
-          <w:szCs w:val="26"/>
-        </w:rPr>
-        <w:t>4</w:t>
-      </w:r>
-      <w:r>
-        <w:rPr>
-          <w:rFonts w:ascii="Times New Roman" w:hAnsi="Times New Roman" w:cs="Times New Roman"/>
-          <w:sz w:val="26"/>
-          <w:szCs w:val="26"/>
-        </w:rPr>
-        <w:t>: 1 – 2 – 3(F) – 5(F) – 7(</w:t>
-      </w:r>
-      <w:r>
-        <w:rPr>
-          <w:rFonts w:ascii="Times New Roman" w:hAnsi="Times New Roman" w:cs="Times New Roman"/>
-          <w:sz w:val="26"/>
-          <w:szCs w:val="26"/>
-        </w:rPr>
-        <w:t xml:space="preserve">F) – 9(T) </w:t>
-      </w:r>
-      <w:r>
-        <w:rPr>
-          <w:rFonts w:ascii="Times New Roman" w:hAnsi="Times New Roman" w:cs="Times New Roman"/>
-          <w:sz w:val="26"/>
-          <w:szCs w:val="26"/>
-        </w:rPr>
-        <w:t xml:space="preserve">– </w:t>
-      </w:r>
-      <w:r>
-        <w:rPr>
-          <w:rFonts w:ascii="Times New Roman" w:hAnsi="Times New Roman" w:cs="Times New Roman"/>
-          <w:sz w:val="26"/>
-          <w:szCs w:val="26"/>
-        </w:rPr>
-        <w:t>10</w:t>
-      </w:r>
-      <w:r>
-        <w:rPr>
-          <w:rFonts w:ascii="Times New Roman" w:hAnsi="Times New Roman" w:cs="Times New Roman"/>
-          <w:sz w:val="26"/>
-          <w:szCs w:val="26"/>
-        </w:rPr>
-        <w:t xml:space="preserve"> – 14 – </w:t>
-      </w:r>
-      <w:r>
-        <w:rPr>
-          <w:rFonts w:ascii="Times New Roman" w:hAnsi="Times New Roman" w:cs="Times New Roman"/>
-          <w:sz w:val="26"/>
-          <w:szCs w:val="26"/>
-        </w:rPr>
-        <w:t>exit.</w:t>
-      </w:r>
-      <w:r>
-        <w:rPr>
-          <w:rFonts w:ascii="Times New Roman" w:hAnsi="Times New Roman" w:cs="Times New Roman"/>
-          <w:sz w:val="26"/>
-          <w:szCs w:val="26"/>
-        </w:rPr>
-        <w:t xml:space="preserve"> </w:t>
+        <w:t>test3: score = 8</w:t>
+      </w:r>
+    </w:p>
+    <w:p>
+      <w:pPr>
+        <w:pStyle w:val="ListParagraph"/>
+        <w:rPr>
+          <w:rFonts w:ascii="Times New Roman" w:hAnsi="Times New Roman" w:cs="Times New Roman"/>
+          <w:sz w:val="26"/>
+          <w:szCs w:val="26"/>
+        </w:rPr>
+      </w:pPr>
+      <w:r>
+        <w:rPr>
+          <w:rFonts w:ascii="Times New Roman" w:hAnsi="Times New Roman" w:cs="Times New Roman"/>
+          <w:sz w:val="26"/>
+          <w:szCs w:val="26"/>
+        </w:rPr>
+        <w:t xml:space="preserve">P4: 1 – 2 – 3(F) – 5(F) – 7(F) – 9(T) – 10 – 14 – exit. </w:t>
       </w:r>
     </w:p>
     <w:p>
@@ -1981,39 +1633,7 @@
           <w:sz w:val="26"/>
           <w:szCs w:val="26"/>
         </w:rPr>
-        <w:t>t</w:t>
-      </w:r>
-      <w:r>
-        <w:rPr>
-          <w:rFonts w:ascii="Times New Roman" w:hAnsi="Times New Roman" w:cs="Times New Roman"/>
-          <w:sz w:val="26"/>
-          <w:szCs w:val="26"/>
-        </w:rPr>
-        <w:t>est</w:t>
-      </w:r>
-      <w:r>
-        <w:rPr>
-          <w:rFonts w:ascii="Times New Roman" w:hAnsi="Times New Roman" w:cs="Times New Roman"/>
-          <w:sz w:val="26"/>
-          <w:szCs w:val="26"/>
-        </w:rPr>
-        <w:t>4</w:t>
-      </w:r>
-      <w:r>
-        <w:rPr>
-          <w:rFonts w:ascii="Times New Roman" w:hAnsi="Times New Roman" w:cs="Times New Roman"/>
-          <w:sz w:val="26"/>
-          <w:szCs w:val="26"/>
-        </w:rPr>
-        <w:t xml:space="preserve">: score = </w:t>
-      </w:r>
-      <w:r>
-        <w:rPr>
-          <w:rFonts w:ascii="Times New Roman" w:hAnsi="Times New Roman" w:cs="Times New Roman"/>
-          <w:sz w:val="26"/>
-          <w:szCs w:val="26"/>
-        </w:rPr>
-        <w:t>7</w:t>
+        <w:t>test4: score = 7</w:t>
       </w:r>
     </w:p>
     <w:p>
@@ -2032,71 +1652,7 @@
           <w:szCs w:val="26"/>
         </w:rPr>
         <w:lastRenderedPageBreak/>
-        <w:t>P</w:t>
-      </w:r>
-      <w:r>
-        <w:rPr>
-          <w:rFonts w:ascii="Times New Roman" w:hAnsi="Times New Roman" w:cs="Times New Roman"/>
-          <w:sz w:val="26"/>
-          <w:szCs w:val="26"/>
-        </w:rPr>
-        <w:t>5</w:t>
-      </w:r>
-      <w:r>
-        <w:rPr>
-          <w:rFonts w:ascii="Times New Roman" w:hAnsi="Times New Roman" w:cs="Times New Roman"/>
-          <w:sz w:val="26"/>
-          <w:szCs w:val="26"/>
-        </w:rPr>
-        <w:t>: 1 – 2 – 3(F) – 5(F) – 7(F) – 9(</w:t>
-      </w:r>
-      <w:r>
-        <w:rPr>
-          <w:rFonts w:ascii="Times New Roman" w:hAnsi="Times New Roman" w:cs="Times New Roman"/>
-          <w:sz w:val="26"/>
-          <w:szCs w:val="26"/>
-        </w:rPr>
-        <w:t>F</w:t>
-      </w:r>
-      <w:r>
-        <w:rPr>
-          <w:rFonts w:ascii="Times New Roman" w:hAnsi="Times New Roman" w:cs="Times New Roman"/>
-          <w:sz w:val="26"/>
-          <w:szCs w:val="26"/>
-        </w:rPr>
-        <w:t>)</w:t>
-      </w:r>
-      <w:r>
-        <w:rPr>
-          <w:rFonts w:ascii="Times New Roman" w:hAnsi="Times New Roman" w:cs="Times New Roman"/>
-          <w:sz w:val="26"/>
-          <w:szCs w:val="26"/>
-        </w:rPr>
-        <w:t xml:space="preserve"> – 11(T) - 12 –</w:t>
-      </w:r>
-      <w:r>
-        <w:rPr>
-          <w:rFonts w:ascii="Times New Roman" w:hAnsi="Times New Roman" w:cs="Times New Roman"/>
-          <w:sz w:val="26"/>
-          <w:szCs w:val="26"/>
-        </w:rPr>
-        <w:t xml:space="preserve"> 14 – </w:t>
-      </w:r>
-      <w:r>
-        <w:rPr>
-          <w:rFonts w:ascii="Times New Roman" w:hAnsi="Times New Roman" w:cs="Times New Roman"/>
-          <w:sz w:val="26"/>
-          <w:szCs w:val="26"/>
-        </w:rPr>
-        <w:t>exit.</w:t>
-      </w:r>
-      <w:r>
-        <w:rPr>
-          <w:rFonts w:ascii="Times New Roman" w:hAnsi="Times New Roman" w:cs="Times New Roman"/>
-          <w:sz w:val="26"/>
-          <w:szCs w:val="26"/>
-        </w:rPr>
-        <w:t xml:space="preserve"> </w:t>
+        <w:t xml:space="preserve">P5: 1 – 2 – 3(F) – 5(F) – 7(F) – 9(F) – 11(T) - 12 – 14 – exit. </w:t>
       </w:r>
     </w:p>
     <w:p>
@@ -2118,105 +1674,25 @@
           <w:sz w:val="26"/>
           <w:szCs w:val="26"/>
         </w:rPr>
-        <w:t>t</w:t>
-      </w:r>
-      <w:r>
-        <w:rPr>
-          <w:rFonts w:ascii="Times New Roman" w:hAnsi="Times New Roman" w:cs="Times New Roman"/>
-          <w:sz w:val="26"/>
-          <w:szCs w:val="26"/>
-        </w:rPr>
-        <w:t>est</w:t>
-      </w:r>
-      <w:r>
-        <w:rPr>
-          <w:rFonts w:ascii="Times New Roman" w:hAnsi="Times New Roman" w:cs="Times New Roman"/>
-          <w:sz w:val="26"/>
-          <w:szCs w:val="26"/>
-        </w:rPr>
-        <w:t>5</w:t>
-      </w:r>
-      <w:r>
-        <w:rPr>
-          <w:rFonts w:ascii="Times New Roman" w:hAnsi="Times New Roman" w:cs="Times New Roman"/>
-          <w:sz w:val="26"/>
-          <w:szCs w:val="26"/>
-        </w:rPr>
-        <w:t xml:space="preserve">: score = </w:t>
-      </w:r>
-      <w:r>
-        <w:rPr>
-          <w:rFonts w:ascii="Times New Roman" w:hAnsi="Times New Roman" w:cs="Times New Roman"/>
-          <w:sz w:val="26"/>
-          <w:szCs w:val="26"/>
-        </w:rPr>
-        <w:t>6</w:t>
-      </w:r>
-    </w:p>
-    <w:p>
-      <w:pPr>
-        <w:pStyle w:val="ListParagraph"/>
-        <w:rPr>
-          <w:rFonts w:ascii="Times New Roman" w:hAnsi="Times New Roman" w:cs="Times New Roman"/>
-          <w:sz w:val="26"/>
-          <w:szCs w:val="26"/>
-        </w:rPr>
-      </w:pPr>
-      <w:r>
-        <w:rPr>
-          <w:rFonts w:ascii="Times New Roman" w:hAnsi="Times New Roman" w:cs="Times New Roman"/>
-          <w:sz w:val="26"/>
-          <w:szCs w:val="26"/>
-        </w:rPr>
-        <w:t>P</w:t>
-      </w:r>
-      <w:r>
-        <w:rPr>
-          <w:rFonts w:ascii="Times New Roman" w:hAnsi="Times New Roman" w:cs="Times New Roman"/>
-          <w:sz w:val="26"/>
-          <w:szCs w:val="26"/>
-        </w:rPr>
-        <w:t>6</w:t>
-      </w:r>
-      <w:r>
-        <w:rPr>
-          <w:rFonts w:ascii="Times New Roman" w:hAnsi="Times New Roman" w:cs="Times New Roman"/>
-          <w:sz w:val="26"/>
-          <w:szCs w:val="26"/>
-        </w:rPr>
-        <w:t>: 1 – 2 – 3(F) – 5(F) – 7(F) – 9(F) – 11(</w:t>
-      </w:r>
-      <w:r>
-        <w:rPr>
-          <w:rFonts w:ascii="Times New Roman" w:hAnsi="Times New Roman" w:cs="Times New Roman"/>
-          <w:sz w:val="26"/>
-          <w:szCs w:val="26"/>
-        </w:rPr>
-        <w:t>F</w:t>
-      </w:r>
-      <w:r>
-        <w:rPr>
-          <w:rFonts w:ascii="Times New Roman" w:hAnsi="Times New Roman" w:cs="Times New Roman"/>
-          <w:sz w:val="26"/>
-          <w:szCs w:val="26"/>
-        </w:rPr>
-        <w:t>) - 1</w:t>
-      </w:r>
-      <w:r>
-        <w:rPr>
-          <w:rFonts w:ascii="Times New Roman" w:hAnsi="Times New Roman" w:cs="Times New Roman"/>
-          <w:sz w:val="26"/>
-          <w:szCs w:val="26"/>
-        </w:rPr>
-        <w:t>3</w:t>
-      </w:r>
-      <w:r>
-        <w:rPr>
-          <w:rFonts w:ascii="Times New Roman" w:hAnsi="Times New Roman" w:cs="Times New Roman"/>
-          <w:sz w:val="26"/>
-          <w:szCs w:val="26"/>
-        </w:rPr>
-        <w:t xml:space="preserve"> – 14 – exit. </w:t>
+        <w:t>test5: score = 6</w:t>
+      </w:r>
+    </w:p>
+    <w:p>
+      <w:pPr>
+        <w:pStyle w:val="ListParagraph"/>
+        <w:rPr>
+          <w:rFonts w:ascii="Times New Roman" w:hAnsi="Times New Roman" w:cs="Times New Roman"/>
+          <w:sz w:val="26"/>
+          <w:szCs w:val="26"/>
+        </w:rPr>
+      </w:pPr>
+      <w:r>
+        <w:rPr>
+          <w:rFonts w:ascii="Times New Roman" w:hAnsi="Times New Roman" w:cs="Times New Roman"/>
+          <w:sz w:val="26"/>
+          <w:szCs w:val="26"/>
+        </w:rPr>
+        <w:t xml:space="preserve">P6: 1 – 2 – 3(F) – 5(F) – 7(F) – 9(F) – 11(F) - 13 – 14 – exit. </w:t>
       </w:r>
     </w:p>
     <w:p>
@@ -2238,39 +1714,7 @@
           <w:sz w:val="26"/>
           <w:szCs w:val="26"/>
         </w:rPr>
-        <w:t>t</w:t>
-      </w:r>
-      <w:r>
-        <w:rPr>
-          <w:rFonts w:ascii="Times New Roman" w:hAnsi="Times New Roman" w:cs="Times New Roman"/>
-          <w:sz w:val="26"/>
-          <w:szCs w:val="26"/>
-        </w:rPr>
-        <w:t>est</w:t>
-      </w:r>
-      <w:r>
-        <w:rPr>
-          <w:rFonts w:ascii="Times New Roman" w:hAnsi="Times New Roman" w:cs="Times New Roman"/>
-          <w:sz w:val="26"/>
-          <w:szCs w:val="26"/>
-        </w:rPr>
-        <w:t>6</w:t>
-      </w:r>
-      <w:r>
-        <w:rPr>
-          <w:rFonts w:ascii="Times New Roman" w:hAnsi="Times New Roman" w:cs="Times New Roman"/>
-          <w:sz w:val="26"/>
-          <w:szCs w:val="26"/>
-        </w:rPr>
-        <w:t xml:space="preserve">: score = </w:t>
-      </w:r>
-      <w:r>
-        <w:rPr>
-          <w:rFonts w:ascii="Times New Roman" w:hAnsi="Times New Roman" w:cs="Times New Roman"/>
-          <w:sz w:val="26"/>
-          <w:szCs w:val="26"/>
-        </w:rPr>
-        <w:t>4</w:t>
+        <w:t>test6: score = 4</w:t>
       </w:r>
     </w:p>
     <w:p>
@@ -2327,6 +1771,7 @@
       <w:r>
         <w:rPr>
           <w:rFonts w:ascii="Times New Roman" w:hAnsi="Times New Roman" w:cs="Times New Roman"/>
+          <w:noProof/>
           <w:sz w:val="26"/>
           <w:szCs w:val="26"/>
         </w:rPr>
@@ -2438,6 +1883,7 @@
       <w:r>
         <w:rPr>
           <w:rFonts w:ascii="Times New Roman" w:hAnsi="Times New Roman" w:cs="Times New Roman"/>
+          <w:noProof/>
           <w:sz w:val="26"/>
           <w:szCs w:val="26"/>
         </w:rPr>
@@ -2565,55 +2011,7 @@
           <w:sz w:val="26"/>
           <w:szCs w:val="26"/>
         </w:rPr>
-        <w:t>P</w:t>
-      </w:r>
-      <w:r>
-        <w:rPr>
-          <w:rFonts w:ascii="Times New Roman" w:hAnsi="Times New Roman" w:cs="Times New Roman"/>
-          <w:sz w:val="26"/>
-          <w:szCs w:val="26"/>
-        </w:rPr>
-        <w:t>2</w:t>
-      </w:r>
-      <w:r>
-        <w:rPr>
-          <w:rFonts w:ascii="Times New Roman" w:hAnsi="Times New Roman" w:cs="Times New Roman"/>
-          <w:sz w:val="26"/>
-          <w:szCs w:val="26"/>
-        </w:rPr>
-        <w:t>: 1 – 2(case 6</w:t>
-      </w:r>
-      <w:r>
-        <w:rPr>
-          <w:rFonts w:ascii="Times New Roman" w:hAnsi="Times New Roman" w:cs="Times New Roman"/>
-          <w:sz w:val="26"/>
-          <w:szCs w:val="26"/>
-        </w:rPr>
-        <w:t>6</w:t>
-      </w:r>
-      <w:r>
-        <w:rPr>
-          <w:rFonts w:ascii="Times New Roman" w:hAnsi="Times New Roman" w:cs="Times New Roman"/>
-          <w:sz w:val="26"/>
-          <w:szCs w:val="26"/>
-        </w:rPr>
-        <w:t xml:space="preserve">) – </w:t>
-      </w:r>
-      <w:r>
-        <w:rPr>
-          <w:rFonts w:ascii="Times New Roman" w:hAnsi="Times New Roman" w:cs="Times New Roman"/>
-          <w:sz w:val="26"/>
-          <w:szCs w:val="26"/>
-        </w:rPr>
-        <w:t xml:space="preserve">4 </w:t>
-      </w:r>
-      <w:r>
-        <w:rPr>
-          <w:rFonts w:ascii="Times New Roman" w:hAnsi="Times New Roman" w:cs="Times New Roman"/>
-          <w:sz w:val="26"/>
-          <w:szCs w:val="26"/>
-        </w:rPr>
-        <w:t>– 7</w:t>
+        <w:t>P2: 1 – 2(case 66) – 4 – 7</w:t>
       </w:r>
     </w:p>
     <w:p>
@@ -2635,81 +2033,25 @@
           <w:sz w:val="26"/>
           <w:szCs w:val="26"/>
         </w:rPr>
-        <w:t>Test1: x = 6</w:t>
-      </w:r>
-      <w:r>
-        <w:rPr>
-          <w:rFonts w:ascii="Times New Roman" w:hAnsi="Times New Roman" w:cs="Times New Roman"/>
-          <w:sz w:val="26"/>
-          <w:szCs w:val="26"/>
-        </w:rPr>
-        <w:t>6</w:t>
-      </w:r>
-    </w:p>
-    <w:p>
-      <w:pPr>
-        <w:pStyle w:val="ListParagraph"/>
-        <w:rPr>
-          <w:rFonts w:ascii="Times New Roman" w:hAnsi="Times New Roman" w:cs="Times New Roman"/>
-          <w:sz w:val="26"/>
-          <w:szCs w:val="26"/>
-        </w:rPr>
-      </w:pPr>
-      <w:r>
-        <w:rPr>
-          <w:rFonts w:ascii="Times New Roman" w:hAnsi="Times New Roman" w:cs="Times New Roman"/>
-          <w:sz w:val="26"/>
-          <w:szCs w:val="26"/>
-        </w:rPr>
-        <w:t>P</w:t>
-      </w:r>
-      <w:r>
-        <w:rPr>
-          <w:rFonts w:ascii="Times New Roman" w:hAnsi="Times New Roman" w:cs="Times New Roman"/>
-          <w:sz w:val="26"/>
-          <w:szCs w:val="26"/>
-        </w:rPr>
-        <w:t>3</w:t>
-      </w:r>
-      <w:r>
-        <w:rPr>
-          <w:rFonts w:ascii="Times New Roman" w:hAnsi="Times New Roman" w:cs="Times New Roman"/>
-          <w:sz w:val="26"/>
-          <w:szCs w:val="26"/>
-        </w:rPr>
-        <w:t>: 1 – 2(case 6</w:t>
-      </w:r>
-      <w:r>
-        <w:rPr>
-          <w:rFonts w:ascii="Times New Roman" w:hAnsi="Times New Roman" w:cs="Times New Roman"/>
-          <w:sz w:val="26"/>
-          <w:szCs w:val="26"/>
-        </w:rPr>
-        <w:t>7</w:t>
-      </w:r>
-      <w:r>
-        <w:rPr>
-          <w:rFonts w:ascii="Times New Roman" w:hAnsi="Times New Roman" w:cs="Times New Roman"/>
-          <w:sz w:val="26"/>
-          <w:szCs w:val="26"/>
-        </w:rPr>
-        <w:t xml:space="preserve">) – </w:t>
-      </w:r>
-      <w:r>
-        <w:rPr>
-          <w:rFonts w:ascii="Times New Roman" w:hAnsi="Times New Roman" w:cs="Times New Roman"/>
-          <w:sz w:val="26"/>
-          <w:szCs w:val="26"/>
-        </w:rPr>
-        <w:t>5</w:t>
-      </w:r>
-      <w:r>
-        <w:rPr>
-          <w:rFonts w:ascii="Times New Roman" w:hAnsi="Times New Roman" w:cs="Times New Roman"/>
-          <w:sz w:val="26"/>
-          <w:szCs w:val="26"/>
-        </w:rPr>
-        <w:t xml:space="preserve"> – 7</w:t>
+        <w:t>Test1: x = 66</w:t>
+      </w:r>
+    </w:p>
+    <w:p>
+      <w:pPr>
+        <w:pStyle w:val="ListParagraph"/>
+        <w:rPr>
+          <w:rFonts w:ascii="Times New Roman" w:hAnsi="Times New Roman" w:cs="Times New Roman"/>
+          <w:sz w:val="26"/>
+          <w:szCs w:val="26"/>
+        </w:rPr>
+      </w:pPr>
+      <w:r>
+        <w:rPr>
+          <w:rFonts w:ascii="Times New Roman" w:hAnsi="Times New Roman" w:cs="Times New Roman"/>
+          <w:sz w:val="26"/>
+          <w:szCs w:val="26"/>
+        </w:rPr>
+        <w:t>P3: 1 – 2(case 67) – 5 – 7</w:t>
       </w:r>
     </w:p>
     <w:p>
@@ -2731,81 +2073,25 @@
           <w:sz w:val="26"/>
           <w:szCs w:val="26"/>
         </w:rPr>
-        <w:t>Test1: x = 6</w:t>
-      </w:r>
-      <w:r>
-        <w:rPr>
-          <w:rFonts w:ascii="Times New Roman" w:hAnsi="Times New Roman" w:cs="Times New Roman"/>
-          <w:sz w:val="26"/>
-          <w:szCs w:val="26"/>
-        </w:rPr>
-        <w:t>7</w:t>
-      </w:r>
-    </w:p>
-    <w:p>
-      <w:pPr>
-        <w:pStyle w:val="ListParagraph"/>
-        <w:rPr>
-          <w:rFonts w:ascii="Times New Roman" w:hAnsi="Times New Roman" w:cs="Times New Roman"/>
-          <w:sz w:val="26"/>
-          <w:szCs w:val="26"/>
-        </w:rPr>
-      </w:pPr>
-      <w:r>
-        <w:rPr>
-          <w:rFonts w:ascii="Times New Roman" w:hAnsi="Times New Roman" w:cs="Times New Roman"/>
-          <w:sz w:val="26"/>
-          <w:szCs w:val="26"/>
-        </w:rPr>
-        <w:t>P</w:t>
-      </w:r>
-      <w:r>
-        <w:rPr>
-          <w:rFonts w:ascii="Times New Roman" w:hAnsi="Times New Roman" w:cs="Times New Roman"/>
-          <w:sz w:val="26"/>
-          <w:szCs w:val="26"/>
-        </w:rPr>
-        <w:t>4</w:t>
-      </w:r>
-      <w:r>
-        <w:rPr>
-          <w:rFonts w:ascii="Times New Roman" w:hAnsi="Times New Roman" w:cs="Times New Roman"/>
-          <w:sz w:val="26"/>
-          <w:szCs w:val="26"/>
-        </w:rPr>
-        <w:t>: 1 – 2(</w:t>
-      </w:r>
-      <w:r>
-        <w:rPr>
-          <w:rFonts w:ascii="Times New Roman" w:hAnsi="Times New Roman" w:cs="Times New Roman"/>
-          <w:sz w:val="26"/>
-          <w:szCs w:val="26"/>
-        </w:rPr>
-        <w:t>default</w:t>
-      </w:r>
-      <w:r>
-        <w:rPr>
-          <w:rFonts w:ascii="Times New Roman" w:hAnsi="Times New Roman" w:cs="Times New Roman"/>
-          <w:sz w:val="26"/>
-          <w:szCs w:val="26"/>
-        </w:rPr>
-        <w:t xml:space="preserve">) – </w:t>
-      </w:r>
-      <w:r>
-        <w:rPr>
-          <w:rFonts w:ascii="Times New Roman" w:hAnsi="Times New Roman" w:cs="Times New Roman"/>
-          <w:sz w:val="26"/>
-          <w:szCs w:val="26"/>
-        </w:rPr>
-        <w:t>6</w:t>
-      </w:r>
-      <w:r>
-        <w:rPr>
-          <w:rFonts w:ascii="Times New Roman" w:hAnsi="Times New Roman" w:cs="Times New Roman"/>
-          <w:sz w:val="26"/>
-          <w:szCs w:val="26"/>
-        </w:rPr>
-        <w:t xml:space="preserve"> – 7</w:t>
+        <w:t>Test1: x = 67</w:t>
+      </w:r>
+    </w:p>
+    <w:p>
+      <w:pPr>
+        <w:pStyle w:val="ListParagraph"/>
+        <w:rPr>
+          <w:rFonts w:ascii="Times New Roman" w:hAnsi="Times New Roman" w:cs="Times New Roman"/>
+          <w:sz w:val="26"/>
+          <w:szCs w:val="26"/>
+        </w:rPr>
+      </w:pPr>
+      <w:r>
+        <w:rPr>
+          <w:rFonts w:ascii="Times New Roman" w:hAnsi="Times New Roman" w:cs="Times New Roman"/>
+          <w:sz w:val="26"/>
+          <w:szCs w:val="26"/>
+        </w:rPr>
+        <w:t>P4: 1 – 2(default) – 6 – 7</w:t>
       </w:r>
     </w:p>
     <w:p>
@@ -2827,20 +2113,2448 @@
           <w:sz w:val="26"/>
           <w:szCs w:val="26"/>
         </w:rPr>
-        <w:t xml:space="preserve">Test1: x = </w:t>
-      </w:r>
-      <w:r>
-        <w:rPr>
-          <w:rFonts w:ascii="Times New Roman" w:hAnsi="Times New Roman" w:cs="Times New Roman"/>
-          <w:sz w:val="26"/>
-          <w:szCs w:val="26"/>
-        </w:rPr>
-        <w:t>0</w:t>
+        <w:t>Test1: x = 0</w:t>
       </w:r>
     </w:p>
     <w:p>
       <w:pPr>
         <w:ind w:left="720"/>
+        <w:rPr>
+          <w:rFonts w:ascii="Times New Roman" w:hAnsi="Times New Roman" w:cs="Times New Roman"/>
+          <w:sz w:val="26"/>
+          <w:szCs w:val="26"/>
+        </w:rPr>
+      </w:pPr>
+    </w:p>
+    <w:p>
+      <w:pPr>
+        <w:rPr>
+          <w:rFonts w:ascii="Times New Roman" w:hAnsi="Times New Roman" w:cs="Times New Roman"/>
+          <w:sz w:val="26"/>
+          <w:szCs w:val="26"/>
+        </w:rPr>
+      </w:pPr>
+      <w:r>
+        <w:rPr>
+          <w:rFonts w:ascii="Times New Roman" w:hAnsi="Times New Roman" w:cs="Times New Roman"/>
+          <w:sz w:val="26"/>
+          <w:szCs w:val="26"/>
+        </w:rPr>
+        <w:br w:type="page"/>
+      </w:r>
+    </w:p>
+    <w:p>
+      <w:pPr>
+        <w:ind w:left="720"/>
+        <w:rPr>
+          <w:rFonts w:ascii="Times New Roman" w:hAnsi="Times New Roman" w:cs="Times New Roman"/>
+          <w:sz w:val="26"/>
+          <w:szCs w:val="26"/>
+        </w:rPr>
+      </w:pPr>
+      <w:r>
+        <w:rPr>
+          <w:rFonts w:ascii="Times New Roman" w:hAnsi="Times New Roman" w:cs="Times New Roman"/>
+          <w:b/>
+          <w:bCs/>
+          <w:sz w:val="26"/>
+          <w:szCs w:val="26"/>
+        </w:rPr>
+        <w:lastRenderedPageBreak/>
+        <w:t xml:space="preserve">Câu </w:t>
+      </w:r>
+      <w:r>
+        <w:rPr>
+          <w:rFonts w:ascii="Times New Roman" w:hAnsi="Times New Roman" w:cs="Times New Roman"/>
+          <w:b/>
+          <w:bCs/>
+          <w:sz w:val="26"/>
+          <w:szCs w:val="26"/>
+        </w:rPr>
+        <w:t>5</w:t>
+      </w:r>
+      <w:r>
+        <w:rPr>
+          <w:rFonts w:ascii="Times New Roman" w:hAnsi="Times New Roman" w:cs="Times New Roman"/>
+          <w:sz w:val="26"/>
+          <w:szCs w:val="26"/>
+        </w:rPr>
+        <w:t xml:space="preserve">: </w:t>
+      </w:r>
+      <w:r>
+        <w:rPr>
+          <w:rFonts w:ascii="Times New Roman" w:hAnsi="Times New Roman" w:cs="Times New Roman"/>
+          <w:sz w:val="26"/>
+          <w:szCs w:val="26"/>
+        </w:rPr>
+        <w:t>Kiểm thử chương trình của bạn với độ đo kiểm thử C2</w:t>
+      </w:r>
+    </w:p>
+    <w:p>
+      <w:pPr>
+        <w:ind w:left="720"/>
+        <w:rPr>
+          <w:rFonts w:ascii="Times New Roman" w:hAnsi="Times New Roman" w:cs="Times New Roman"/>
+          <w:sz w:val="26"/>
+          <w:szCs w:val="26"/>
+        </w:rPr>
+      </w:pPr>
+      <w:r>
+        <w:rPr>
+          <w:rFonts w:ascii="Times New Roman" w:hAnsi="Times New Roman" w:cs="Times New Roman"/>
+          <w:b/>
+          <w:bCs/>
+          <w:sz w:val="26"/>
+          <w:szCs w:val="26"/>
+        </w:rPr>
+        <w:t>Bài toán giả định</w:t>
+      </w:r>
+      <w:r>
+        <w:rPr>
+          <w:rFonts w:ascii="Times New Roman" w:hAnsi="Times New Roman" w:cs="Times New Roman"/>
+          <w:sz w:val="26"/>
+          <w:szCs w:val="26"/>
+        </w:rPr>
+        <w:t>: Một rạp chiếu phim muốn thu hút khách hàng nhân dịp một bộ phim bom tấn ra rạp đã ra chương trình khuyến mãi cho khách hàng là các phần quà tặng kèm khi mua vé. Cụ thể:</w:t>
+      </w:r>
+    </w:p>
+    <w:tbl>
+      <w:tblPr>
+        <w:tblStyle w:val="GridTable1Light-Accent31"/>
+        <w:tblW w:w="0" w:type="auto"/>
+        <w:tblInd w:w="0" w:type="dxa"/>
+        <w:tblLook w:val="04A0" w:firstRow="1" w:lastRow="0" w:firstColumn="1" w:lastColumn="0" w:noHBand="0" w:noVBand="1"/>
+      </w:tblPr>
+      <w:tblGrid>
+        <w:gridCol w:w="3116"/>
+        <w:gridCol w:w="3117"/>
+        <w:gridCol w:w="3117"/>
+      </w:tblGrid>
+      <w:tr>
+        <w:trPr>
+          <w:cnfStyle w:val="100000000000" w:firstRow="1" w:lastRow="0" w:firstColumn="0" w:lastColumn="0" w:oddVBand="0" w:evenVBand="0" w:oddHBand="0" w:evenHBand="0" w:firstRowFirstColumn="0" w:firstRowLastColumn="0" w:lastRowFirstColumn="0" w:lastRowLastColumn="0"/>
+          <w:trHeight w:val="454"/>
+        </w:trPr>
+        <w:tc>
+          <w:tcPr>
+            <w:cnfStyle w:val="001000000000" w:firstRow="0" w:lastRow="0" w:firstColumn="1" w:lastColumn="0" w:oddVBand="0" w:evenVBand="0" w:oddHBand="0" w:evenHBand="0" w:firstRowFirstColumn="0" w:firstRowLastColumn="0" w:lastRowFirstColumn="0" w:lastRowLastColumn="0"/>
+            <w:tcW w:w="3116" w:type="dxa"/>
+            <w:tcBorders>
+              <w:top w:val="single" w:sz="4" w:space="0" w:color="84E291"/>
+              <w:left w:val="single" w:sz="4" w:space="0" w:color="84E291"/>
+              <w:right w:val="single" w:sz="4" w:space="0" w:color="84E291"/>
+            </w:tcBorders>
+            <w:vAlign w:val="center"/>
+            <w:hideMark/>
+          </w:tcPr>
+          <w:p>
+            <w:pPr>
+              <w:jc w:val="center"/>
+              <w:rPr>
+                <w:rFonts w:eastAsia="Aptos"/>
+              </w:rPr>
+            </w:pPr>
+            <w:r>
+              <w:rPr>
+                <w:rFonts w:eastAsia="Aptos"/>
+                <w:b w:val="0"/>
+                <w:bCs w:val="0"/>
+              </w:rPr>
+              <w:t>Số vé</w:t>
+            </w:r>
+          </w:p>
+        </w:tc>
+        <w:tc>
+          <w:tcPr>
+            <w:tcW w:w="3117" w:type="dxa"/>
+            <w:tcBorders>
+              <w:top w:val="single" w:sz="4" w:space="0" w:color="84E291"/>
+              <w:left w:val="single" w:sz="4" w:space="0" w:color="84E291"/>
+              <w:right w:val="single" w:sz="4" w:space="0" w:color="84E291"/>
+            </w:tcBorders>
+            <w:vAlign w:val="center"/>
+            <w:hideMark/>
+          </w:tcPr>
+          <w:p>
+            <w:pPr>
+              <w:jc w:val="center"/>
+              <w:cnfStyle w:val="100000000000" w:firstRow="1" w:lastRow="0" w:firstColumn="0" w:lastColumn="0" w:oddVBand="0" w:evenVBand="0" w:oddHBand="0" w:evenHBand="0" w:firstRowFirstColumn="0" w:firstRowLastColumn="0" w:lastRowFirstColumn="0" w:lastRowLastColumn="0"/>
+              <w:rPr>
+                <w:rFonts w:eastAsia="Aptos"/>
+                <w:b w:val="0"/>
+                <w:bCs w:val="0"/>
+              </w:rPr>
+            </w:pPr>
+            <w:r>
+              <w:rPr>
+                <w:rFonts w:eastAsia="Aptos"/>
+                <w:b w:val="0"/>
+                <w:bCs w:val="0"/>
+              </w:rPr>
+              <w:t>Số lượng bỏng ngô/nước</w:t>
+            </w:r>
+          </w:p>
+        </w:tc>
+        <w:tc>
+          <w:tcPr>
+            <w:tcW w:w="3117" w:type="dxa"/>
+            <w:tcBorders>
+              <w:top w:val="single" w:sz="4" w:space="0" w:color="84E291"/>
+              <w:left w:val="single" w:sz="4" w:space="0" w:color="84E291"/>
+              <w:right w:val="single" w:sz="4" w:space="0" w:color="84E291"/>
+            </w:tcBorders>
+            <w:vAlign w:val="center"/>
+            <w:hideMark/>
+          </w:tcPr>
+          <w:p>
+            <w:pPr>
+              <w:jc w:val="center"/>
+              <w:cnfStyle w:val="100000000000" w:firstRow="1" w:lastRow="0" w:firstColumn="0" w:lastColumn="0" w:oddVBand="0" w:evenVBand="0" w:oddHBand="0" w:evenHBand="0" w:firstRowFirstColumn="0" w:firstRowLastColumn="0" w:lastRowFirstColumn="0" w:lastRowLastColumn="0"/>
+              <w:rPr>
+                <w:rFonts w:eastAsia="Aptos"/>
+                <w:b w:val="0"/>
+                <w:bCs w:val="0"/>
+              </w:rPr>
+            </w:pPr>
+            <w:r>
+              <w:rPr>
+                <w:rFonts w:eastAsia="Aptos"/>
+                <w:b w:val="0"/>
+                <w:bCs w:val="0"/>
+              </w:rPr>
+              <w:t>Quà tặng</w:t>
+            </w:r>
+          </w:p>
+        </w:tc>
+      </w:tr>
+      <w:tr>
+        <w:trPr>
+          <w:trHeight w:val="454"/>
+        </w:trPr>
+        <w:tc>
+          <w:tcPr>
+            <w:cnfStyle w:val="001000000000" w:firstRow="0" w:lastRow="0" w:firstColumn="1" w:lastColumn="0" w:oddVBand="0" w:evenVBand="0" w:oddHBand="0" w:evenHBand="0" w:firstRowFirstColumn="0" w:firstRowLastColumn="0" w:lastRowFirstColumn="0" w:lastRowLastColumn="0"/>
+            <w:tcW w:w="3116" w:type="dxa"/>
+            <w:vMerge w:val="restart"/>
+            <w:tcBorders>
+              <w:top w:val="single" w:sz="4" w:space="0" w:color="84E291"/>
+              <w:left w:val="single" w:sz="4" w:space="0" w:color="84E291"/>
+              <w:bottom w:val="single" w:sz="4" w:space="0" w:color="84E291"/>
+              <w:right w:val="single" w:sz="4" w:space="0" w:color="84E291"/>
+            </w:tcBorders>
+            <w:vAlign w:val="center"/>
+          </w:tcPr>
+          <w:p>
+            <w:pPr>
+              <w:jc w:val="center"/>
+              <w:rPr>
+                <w:rFonts w:eastAsia="Aptos"/>
+                <w:b w:val="0"/>
+                <w:bCs w:val="0"/>
+              </w:rPr>
+            </w:pPr>
+            <w:r>
+              <w:rPr>
+                <w:noProof/>
+              </w:rPr>
+              <w:drawing>
+                <wp:inline distT="0" distB="0" distL="0" distR="0" wp14:anchorId="0A89E81B" wp14:editId="6BF64E36">
+                  <wp:extent cx="660400" cy="169545"/>
+                  <wp:effectExtent l="0" t="0" r="6350" b="1905"/>
+                  <wp:docPr id="412598528" name="Picture 18"/>
+                  <wp:cNvGraphicFramePr>
+                    <a:graphicFrameLocks xmlns:a="http://schemas.openxmlformats.org/drawingml/2006/main" noChangeAspect="1"/>
+                  </wp:cNvGraphicFramePr>
+                  <a:graphic xmlns:a="http://schemas.openxmlformats.org/drawingml/2006/main">
+                    <a:graphicData uri="http://schemas.openxmlformats.org/drawingml/2006/picture">
+                      <pic:pic xmlns:pic="http://schemas.openxmlformats.org/drawingml/2006/picture">
+                        <pic:nvPicPr>
+                          <pic:cNvPr id="0" name="Picture 43"/>
+                          <pic:cNvPicPr>
+                            <a:picLocks noChangeAspect="1" noChangeArrowheads="1"/>
+                          </pic:cNvPicPr>
+                        </pic:nvPicPr>
+                        <pic:blipFill>
+                          <a:blip r:embed="rId13">
+                            <a:extLst>
+                              <a:ext uri="{28A0092B-C50C-407E-A947-70E740481C1C}">
+                                <a14:useLocalDpi xmlns:a14="http://schemas.microsoft.com/office/drawing/2010/main" val="0"/>
+                              </a:ext>
+                            </a:extLst>
+                          </a:blip>
+                          <a:srcRect/>
+                          <a:stretch>
+                            <a:fillRect/>
+                          </a:stretch>
+                        </pic:blipFill>
+                        <pic:spPr bwMode="auto">
+                          <a:xfrm>
+                            <a:off x="0" y="0"/>
+                            <a:ext cx="660400" cy="169545"/>
+                          </a:xfrm>
+                          <a:prstGeom prst="rect">
+                            <a:avLst/>
+                          </a:prstGeom>
+                          <a:noFill/>
+                          <a:ln>
+                            <a:noFill/>
+                          </a:ln>
+                        </pic:spPr>
+                      </pic:pic>
+                    </a:graphicData>
+                  </a:graphic>
+                </wp:inline>
+              </w:drawing>
+            </w:r>
+          </w:p>
+        </w:tc>
+        <w:tc>
+          <w:tcPr>
+            <w:tcW w:w="3117" w:type="dxa"/>
+            <w:tcBorders>
+              <w:top w:val="single" w:sz="4" w:space="0" w:color="84E291"/>
+              <w:left w:val="single" w:sz="4" w:space="0" w:color="84E291"/>
+              <w:bottom w:val="single" w:sz="4" w:space="0" w:color="84E291"/>
+              <w:right w:val="single" w:sz="4" w:space="0" w:color="84E291"/>
+            </w:tcBorders>
+            <w:vAlign w:val="center"/>
+          </w:tcPr>
+          <w:p>
+            <w:pPr>
+              <w:jc w:val="center"/>
+              <w:cnfStyle w:val="000000000000" w:firstRow="0" w:lastRow="0" w:firstColumn="0" w:lastColumn="0" w:oddVBand="0" w:evenVBand="0" w:oddHBand="0" w:evenHBand="0" w:firstRowFirstColumn="0" w:firstRowLastColumn="0" w:lastRowFirstColumn="0" w:lastRowLastColumn="0"/>
+              <w:rPr>
+                <w:rFonts w:eastAsia="Aptos"/>
+              </w:rPr>
+            </w:pPr>
+            <w:r>
+              <w:rPr>
+                <w:noProof/>
+              </w:rPr>
+              <w:drawing>
+                <wp:inline distT="0" distB="0" distL="0" distR="0" wp14:anchorId="6799F85F" wp14:editId="3C1850DD">
+                  <wp:extent cx="643255" cy="169545"/>
+                  <wp:effectExtent l="0" t="0" r="4445" b="1905"/>
+                  <wp:docPr id="1047871872" name="Picture 17"/>
+                  <wp:cNvGraphicFramePr>
+                    <a:graphicFrameLocks xmlns:a="http://schemas.openxmlformats.org/drawingml/2006/main" noChangeAspect="1"/>
+                  </wp:cNvGraphicFramePr>
+                  <a:graphic xmlns:a="http://schemas.openxmlformats.org/drawingml/2006/main">
+                    <a:graphicData uri="http://schemas.openxmlformats.org/drawingml/2006/picture">
+                      <pic:pic xmlns:pic="http://schemas.openxmlformats.org/drawingml/2006/picture">
+                        <pic:nvPicPr>
+                          <pic:cNvPr id="0" name="Picture 44"/>
+                          <pic:cNvPicPr>
+                            <a:picLocks noChangeAspect="1" noChangeArrowheads="1"/>
+                          </pic:cNvPicPr>
+                        </pic:nvPicPr>
+                        <pic:blipFill>
+                          <a:blip r:embed="rId14">
+                            <a:extLst>
+                              <a:ext uri="{28A0092B-C50C-407E-A947-70E740481C1C}">
+                                <a14:useLocalDpi xmlns:a14="http://schemas.microsoft.com/office/drawing/2010/main" val="0"/>
+                              </a:ext>
+                            </a:extLst>
+                          </a:blip>
+                          <a:srcRect/>
+                          <a:stretch>
+                            <a:fillRect/>
+                          </a:stretch>
+                        </pic:blipFill>
+                        <pic:spPr bwMode="auto">
+                          <a:xfrm>
+                            <a:off x="0" y="0"/>
+                            <a:ext cx="643255" cy="169545"/>
+                          </a:xfrm>
+                          <a:prstGeom prst="rect">
+                            <a:avLst/>
+                          </a:prstGeom>
+                          <a:noFill/>
+                          <a:ln>
+                            <a:noFill/>
+                          </a:ln>
+                        </pic:spPr>
+                      </pic:pic>
+                    </a:graphicData>
+                  </a:graphic>
+                </wp:inline>
+              </w:drawing>
+            </w:r>
+          </w:p>
+        </w:tc>
+        <w:tc>
+          <w:tcPr>
+            <w:tcW w:w="3117" w:type="dxa"/>
+            <w:tcBorders>
+              <w:top w:val="single" w:sz="4" w:space="0" w:color="84E291"/>
+              <w:left w:val="single" w:sz="4" w:space="0" w:color="84E291"/>
+              <w:bottom w:val="single" w:sz="4" w:space="0" w:color="84E291"/>
+              <w:right w:val="single" w:sz="4" w:space="0" w:color="84E291"/>
+            </w:tcBorders>
+            <w:vAlign w:val="center"/>
+            <w:hideMark/>
+          </w:tcPr>
+          <w:p>
+            <w:pPr>
+              <w:jc w:val="center"/>
+              <w:cnfStyle w:val="000000000000" w:firstRow="0" w:lastRow="0" w:firstColumn="0" w:lastColumn="0" w:oddVBand="0" w:evenVBand="0" w:oddHBand="0" w:evenHBand="0" w:firstRowFirstColumn="0" w:firstRowLastColumn="0" w:lastRowFirstColumn="0" w:lastRowLastColumn="0"/>
+              <w:rPr>
+                <w:rFonts w:eastAsia="Aptos"/>
+              </w:rPr>
+            </w:pPr>
+            <w:r>
+              <w:rPr>
+                <w:rFonts w:eastAsia="Aptos"/>
+              </w:rPr>
+              <w:t>Stickers</w:t>
+            </w:r>
+          </w:p>
+        </w:tc>
+      </w:tr>
+      <w:tr>
+        <w:trPr>
+          <w:trHeight w:val="454"/>
+        </w:trPr>
+        <w:tc>
+          <w:tcPr>
+            <w:cnfStyle w:val="001000000000" w:firstRow="0" w:lastRow="0" w:firstColumn="1" w:lastColumn="0" w:oddVBand="0" w:evenVBand="0" w:oddHBand="0" w:evenHBand="0" w:firstRowFirstColumn="0" w:firstRowLastColumn="0" w:lastRowFirstColumn="0" w:lastRowLastColumn="0"/>
+            <w:tcW w:w="0" w:type="auto"/>
+            <w:vMerge/>
+            <w:tcBorders>
+              <w:top w:val="single" w:sz="4" w:space="0" w:color="84E291"/>
+              <w:left w:val="single" w:sz="4" w:space="0" w:color="84E291"/>
+              <w:bottom w:val="single" w:sz="4" w:space="0" w:color="84E291"/>
+              <w:right w:val="single" w:sz="4" w:space="0" w:color="84E291"/>
+            </w:tcBorders>
+            <w:vAlign w:val="center"/>
+            <w:hideMark/>
+          </w:tcPr>
+          <w:p>
+            <w:pPr>
+              <w:rPr>
+                <w:rFonts w:eastAsia="Aptos"/>
+                <w:kern w:val="2"/>
+                <w:sz w:val="24"/>
+                <w:szCs w:val="24"/>
+              </w:rPr>
+            </w:pPr>
+          </w:p>
+        </w:tc>
+        <w:tc>
+          <w:tcPr>
+            <w:tcW w:w="3117" w:type="dxa"/>
+            <w:tcBorders>
+              <w:top w:val="single" w:sz="4" w:space="0" w:color="84E291"/>
+              <w:left w:val="single" w:sz="4" w:space="0" w:color="84E291"/>
+              <w:bottom w:val="single" w:sz="4" w:space="0" w:color="84E291"/>
+              <w:right w:val="single" w:sz="4" w:space="0" w:color="84E291"/>
+            </w:tcBorders>
+            <w:vAlign w:val="center"/>
+          </w:tcPr>
+          <w:p>
+            <w:pPr>
+              <w:jc w:val="center"/>
+              <w:cnfStyle w:val="000000000000" w:firstRow="0" w:lastRow="0" w:firstColumn="0" w:lastColumn="0" w:oddVBand="0" w:evenVBand="0" w:oddHBand="0" w:evenHBand="0" w:firstRowFirstColumn="0" w:firstRowLastColumn="0" w:lastRowFirstColumn="0" w:lastRowLastColumn="0"/>
+              <w:rPr>
+                <w:rFonts w:eastAsia="Aptos"/>
+              </w:rPr>
+            </w:pPr>
+            <w:r>
+              <w:rPr>
+                <w:noProof/>
+              </w:rPr>
+              <w:drawing>
+                <wp:inline distT="0" distB="0" distL="0" distR="0" wp14:anchorId="18DA46EE" wp14:editId="6BD376AA">
+                  <wp:extent cx="363855" cy="169545"/>
+                  <wp:effectExtent l="0" t="0" r="0" b="1905"/>
+                  <wp:docPr id="1420634647" name="Picture 16"/>
+                  <wp:cNvGraphicFramePr>
+                    <a:graphicFrameLocks xmlns:a="http://schemas.openxmlformats.org/drawingml/2006/main" noChangeAspect="1"/>
+                  </wp:cNvGraphicFramePr>
+                  <a:graphic xmlns:a="http://schemas.openxmlformats.org/drawingml/2006/main">
+                    <a:graphicData uri="http://schemas.openxmlformats.org/drawingml/2006/picture">
+                      <pic:pic xmlns:pic="http://schemas.openxmlformats.org/drawingml/2006/picture">
+                        <pic:nvPicPr>
+                          <pic:cNvPr id="0" name="Picture 45"/>
+                          <pic:cNvPicPr>
+                            <a:picLocks noChangeAspect="1" noChangeArrowheads="1"/>
+                          </pic:cNvPicPr>
+                        </pic:nvPicPr>
+                        <pic:blipFill>
+                          <a:blip r:embed="rId15">
+                            <a:extLst>
+                              <a:ext uri="{28A0092B-C50C-407E-A947-70E740481C1C}">
+                                <a14:useLocalDpi xmlns:a14="http://schemas.microsoft.com/office/drawing/2010/main" val="0"/>
+                              </a:ext>
+                            </a:extLst>
+                          </a:blip>
+                          <a:srcRect/>
+                          <a:stretch>
+                            <a:fillRect/>
+                          </a:stretch>
+                        </pic:blipFill>
+                        <pic:spPr bwMode="auto">
+                          <a:xfrm>
+                            <a:off x="0" y="0"/>
+                            <a:ext cx="363855" cy="169545"/>
+                          </a:xfrm>
+                          <a:prstGeom prst="rect">
+                            <a:avLst/>
+                          </a:prstGeom>
+                          <a:noFill/>
+                          <a:ln>
+                            <a:noFill/>
+                          </a:ln>
+                        </pic:spPr>
+                      </pic:pic>
+                    </a:graphicData>
+                  </a:graphic>
+                </wp:inline>
+              </w:drawing>
+            </w:r>
+          </w:p>
+        </w:tc>
+        <w:tc>
+          <w:tcPr>
+            <w:tcW w:w="3117" w:type="dxa"/>
+            <w:tcBorders>
+              <w:top w:val="single" w:sz="4" w:space="0" w:color="84E291"/>
+              <w:left w:val="single" w:sz="4" w:space="0" w:color="84E291"/>
+              <w:bottom w:val="single" w:sz="4" w:space="0" w:color="84E291"/>
+              <w:right w:val="single" w:sz="4" w:space="0" w:color="84E291"/>
+            </w:tcBorders>
+            <w:vAlign w:val="center"/>
+            <w:hideMark/>
+          </w:tcPr>
+          <w:p>
+            <w:pPr>
+              <w:jc w:val="center"/>
+              <w:cnfStyle w:val="000000000000" w:firstRow="0" w:lastRow="0" w:firstColumn="0" w:lastColumn="0" w:oddVBand="0" w:evenVBand="0" w:oddHBand="0" w:evenHBand="0" w:firstRowFirstColumn="0" w:firstRowLastColumn="0" w:lastRowFirstColumn="0" w:lastRowLastColumn="0"/>
+              <w:rPr>
+                <w:rFonts w:eastAsia="Aptos"/>
+              </w:rPr>
+            </w:pPr>
+            <w:r>
+              <w:rPr>
+                <w:rFonts w:eastAsia="Aptos"/>
+              </w:rPr>
+              <w:t>Vở</w:t>
+            </w:r>
+          </w:p>
+        </w:tc>
+      </w:tr>
+      <w:tr>
+        <w:trPr>
+          <w:trHeight w:val="454"/>
+        </w:trPr>
+        <w:tc>
+          <w:tcPr>
+            <w:cnfStyle w:val="001000000000" w:firstRow="0" w:lastRow="0" w:firstColumn="1" w:lastColumn="0" w:oddVBand="0" w:evenVBand="0" w:oddHBand="0" w:evenHBand="0" w:firstRowFirstColumn="0" w:firstRowLastColumn="0" w:lastRowFirstColumn="0" w:lastRowLastColumn="0"/>
+            <w:tcW w:w="3116" w:type="dxa"/>
+            <w:vMerge w:val="restart"/>
+            <w:tcBorders>
+              <w:top w:val="nil"/>
+              <w:left w:val="single" w:sz="4" w:space="0" w:color="84E291"/>
+              <w:bottom w:val="single" w:sz="4" w:space="0" w:color="84E291"/>
+              <w:right w:val="single" w:sz="4" w:space="0" w:color="84E291"/>
+            </w:tcBorders>
+            <w:vAlign w:val="center"/>
+          </w:tcPr>
+          <w:p>
+            <w:pPr>
+              <w:jc w:val="center"/>
+              <w:rPr>
+                <w:rFonts w:eastAsia="Aptos"/>
+              </w:rPr>
+            </w:pPr>
+            <w:r>
+              <w:rPr>
+                <w:noProof/>
+              </w:rPr>
+              <w:drawing>
+                <wp:inline distT="0" distB="0" distL="0" distR="0" wp14:anchorId="08DFD9F4" wp14:editId="2112C1CC">
+                  <wp:extent cx="372745" cy="169545"/>
+                  <wp:effectExtent l="0" t="0" r="8255" b="1905"/>
+                  <wp:docPr id="2081604795" name="Picture 15"/>
+                  <wp:cNvGraphicFramePr>
+                    <a:graphicFrameLocks xmlns:a="http://schemas.openxmlformats.org/drawingml/2006/main" noChangeAspect="1"/>
+                  </wp:cNvGraphicFramePr>
+                  <a:graphic xmlns:a="http://schemas.openxmlformats.org/drawingml/2006/main">
+                    <a:graphicData uri="http://schemas.openxmlformats.org/drawingml/2006/picture">
+                      <pic:pic xmlns:pic="http://schemas.openxmlformats.org/drawingml/2006/picture">
+                        <pic:nvPicPr>
+                          <pic:cNvPr id="0" name="Picture 46"/>
+                          <pic:cNvPicPr>
+                            <a:picLocks noChangeAspect="1" noChangeArrowheads="1"/>
+                          </pic:cNvPicPr>
+                        </pic:nvPicPr>
+                        <pic:blipFill>
+                          <a:blip r:embed="rId16">
+                            <a:extLst>
+                              <a:ext uri="{28A0092B-C50C-407E-A947-70E740481C1C}">
+                                <a14:useLocalDpi xmlns:a14="http://schemas.microsoft.com/office/drawing/2010/main" val="0"/>
+                              </a:ext>
+                            </a:extLst>
+                          </a:blip>
+                          <a:srcRect/>
+                          <a:stretch>
+                            <a:fillRect/>
+                          </a:stretch>
+                        </pic:blipFill>
+                        <pic:spPr bwMode="auto">
+                          <a:xfrm>
+                            <a:off x="0" y="0"/>
+                            <a:ext cx="372745" cy="169545"/>
+                          </a:xfrm>
+                          <a:prstGeom prst="rect">
+                            <a:avLst/>
+                          </a:prstGeom>
+                          <a:noFill/>
+                          <a:ln>
+                            <a:noFill/>
+                          </a:ln>
+                        </pic:spPr>
+                      </pic:pic>
+                    </a:graphicData>
+                  </a:graphic>
+                </wp:inline>
+              </w:drawing>
+            </w:r>
+          </w:p>
+        </w:tc>
+        <w:tc>
+          <w:tcPr>
+            <w:tcW w:w="3117" w:type="dxa"/>
+            <w:tcBorders>
+              <w:top w:val="single" w:sz="4" w:space="0" w:color="84E291"/>
+              <w:left w:val="single" w:sz="4" w:space="0" w:color="84E291"/>
+              <w:bottom w:val="single" w:sz="4" w:space="0" w:color="84E291"/>
+              <w:right w:val="single" w:sz="4" w:space="0" w:color="84E291"/>
+            </w:tcBorders>
+            <w:vAlign w:val="center"/>
+          </w:tcPr>
+          <w:p>
+            <w:pPr>
+              <w:jc w:val="center"/>
+              <w:cnfStyle w:val="000000000000" w:firstRow="0" w:lastRow="0" w:firstColumn="0" w:lastColumn="0" w:oddVBand="0" w:evenVBand="0" w:oddHBand="0" w:evenHBand="0" w:firstRowFirstColumn="0" w:firstRowLastColumn="0" w:lastRowFirstColumn="0" w:lastRowLastColumn="0"/>
+              <w:rPr>
+                <w:rFonts w:eastAsia="Aptos"/>
+              </w:rPr>
+            </w:pPr>
+            <w:r>
+              <w:rPr>
+                <w:noProof/>
+              </w:rPr>
+              <w:drawing>
+                <wp:inline distT="0" distB="0" distL="0" distR="0" wp14:anchorId="0EB90FAE" wp14:editId="2FC7B623">
+                  <wp:extent cx="643255" cy="169545"/>
+                  <wp:effectExtent l="0" t="0" r="4445" b="1905"/>
+                  <wp:docPr id="1466453288" name="Picture 14"/>
+                  <wp:cNvGraphicFramePr>
+                    <a:graphicFrameLocks xmlns:a="http://schemas.openxmlformats.org/drawingml/2006/main" noChangeAspect="1"/>
+                  </wp:cNvGraphicFramePr>
+                  <a:graphic xmlns:a="http://schemas.openxmlformats.org/drawingml/2006/main">
+                    <a:graphicData uri="http://schemas.openxmlformats.org/drawingml/2006/picture">
+                      <pic:pic xmlns:pic="http://schemas.openxmlformats.org/drawingml/2006/picture">
+                        <pic:nvPicPr>
+                          <pic:cNvPr id="0" name="Picture 47"/>
+                          <pic:cNvPicPr>
+                            <a:picLocks noChangeAspect="1" noChangeArrowheads="1"/>
+                          </pic:cNvPicPr>
+                        </pic:nvPicPr>
+                        <pic:blipFill>
+                          <a:blip r:embed="rId14">
+                            <a:extLst>
+                              <a:ext uri="{28A0092B-C50C-407E-A947-70E740481C1C}">
+                                <a14:useLocalDpi xmlns:a14="http://schemas.microsoft.com/office/drawing/2010/main" val="0"/>
+                              </a:ext>
+                            </a:extLst>
+                          </a:blip>
+                          <a:srcRect/>
+                          <a:stretch>
+                            <a:fillRect/>
+                          </a:stretch>
+                        </pic:blipFill>
+                        <pic:spPr bwMode="auto">
+                          <a:xfrm>
+                            <a:off x="0" y="0"/>
+                            <a:ext cx="643255" cy="169545"/>
+                          </a:xfrm>
+                          <a:prstGeom prst="rect">
+                            <a:avLst/>
+                          </a:prstGeom>
+                          <a:noFill/>
+                          <a:ln>
+                            <a:noFill/>
+                          </a:ln>
+                        </pic:spPr>
+                      </pic:pic>
+                    </a:graphicData>
+                  </a:graphic>
+                </wp:inline>
+              </w:drawing>
+            </w:r>
+          </w:p>
+        </w:tc>
+        <w:tc>
+          <w:tcPr>
+            <w:tcW w:w="3117" w:type="dxa"/>
+            <w:tcBorders>
+              <w:top w:val="single" w:sz="4" w:space="0" w:color="84E291"/>
+              <w:left w:val="single" w:sz="4" w:space="0" w:color="84E291"/>
+              <w:bottom w:val="single" w:sz="4" w:space="0" w:color="84E291"/>
+              <w:right w:val="single" w:sz="4" w:space="0" w:color="84E291"/>
+            </w:tcBorders>
+            <w:vAlign w:val="center"/>
+            <w:hideMark/>
+          </w:tcPr>
+          <w:p>
+            <w:pPr>
+              <w:jc w:val="center"/>
+              <w:cnfStyle w:val="000000000000" w:firstRow="0" w:lastRow="0" w:firstColumn="0" w:lastColumn="0" w:oddVBand="0" w:evenVBand="0" w:oddHBand="0" w:evenHBand="0" w:firstRowFirstColumn="0" w:firstRowLastColumn="0" w:lastRowFirstColumn="0" w:lastRowLastColumn="0"/>
+              <w:rPr>
+                <w:rFonts w:eastAsia="Aptos"/>
+              </w:rPr>
+            </w:pPr>
+            <w:r>
+              <w:rPr>
+                <w:rFonts w:eastAsia="Aptos"/>
+              </w:rPr>
+              <w:t>Vở + Bỏng ngô + Nước</w:t>
+            </w:r>
+          </w:p>
+        </w:tc>
+      </w:tr>
+      <w:tr>
+        <w:trPr>
+          <w:trHeight w:val="454"/>
+        </w:trPr>
+        <w:tc>
+          <w:tcPr>
+            <w:cnfStyle w:val="001000000000" w:firstRow="0" w:lastRow="0" w:firstColumn="1" w:lastColumn="0" w:oddVBand="0" w:evenVBand="0" w:oddHBand="0" w:evenHBand="0" w:firstRowFirstColumn="0" w:firstRowLastColumn="0" w:lastRowFirstColumn="0" w:lastRowLastColumn="0"/>
+            <w:tcW w:w="0" w:type="auto"/>
+            <w:vMerge/>
+            <w:tcBorders>
+              <w:top w:val="nil"/>
+              <w:left w:val="single" w:sz="4" w:space="0" w:color="84E291"/>
+              <w:bottom w:val="single" w:sz="4" w:space="0" w:color="84E291"/>
+              <w:right w:val="single" w:sz="4" w:space="0" w:color="84E291"/>
+            </w:tcBorders>
+            <w:vAlign w:val="center"/>
+            <w:hideMark/>
+          </w:tcPr>
+          <w:p>
+            <w:pPr>
+              <w:rPr>
+                <w:rFonts w:eastAsia="Aptos"/>
+                <w:kern w:val="2"/>
+                <w:sz w:val="24"/>
+                <w:szCs w:val="24"/>
+              </w:rPr>
+            </w:pPr>
+          </w:p>
+        </w:tc>
+        <w:tc>
+          <w:tcPr>
+            <w:tcW w:w="3117" w:type="dxa"/>
+            <w:tcBorders>
+              <w:top w:val="single" w:sz="4" w:space="0" w:color="84E291"/>
+              <w:left w:val="single" w:sz="4" w:space="0" w:color="84E291"/>
+              <w:bottom w:val="single" w:sz="4" w:space="0" w:color="84E291"/>
+              <w:right w:val="single" w:sz="4" w:space="0" w:color="84E291"/>
+            </w:tcBorders>
+            <w:vAlign w:val="center"/>
+          </w:tcPr>
+          <w:p>
+            <w:pPr>
+              <w:jc w:val="center"/>
+              <w:cnfStyle w:val="000000000000" w:firstRow="0" w:lastRow="0" w:firstColumn="0" w:lastColumn="0" w:oddVBand="0" w:evenVBand="0" w:oddHBand="0" w:evenHBand="0" w:firstRowFirstColumn="0" w:firstRowLastColumn="0" w:lastRowFirstColumn="0" w:lastRowLastColumn="0"/>
+              <w:rPr>
+                <w:rFonts w:eastAsia="Aptos"/>
+              </w:rPr>
+            </w:pPr>
+            <w:r>
+              <w:rPr>
+                <w:noProof/>
+              </w:rPr>
+              <w:drawing>
+                <wp:inline distT="0" distB="0" distL="0" distR="0" wp14:anchorId="6C9B35DD" wp14:editId="5BA43981">
+                  <wp:extent cx="363855" cy="169545"/>
+                  <wp:effectExtent l="0" t="0" r="0" b="1905"/>
+                  <wp:docPr id="1996949604" name="Picture 13"/>
+                  <wp:cNvGraphicFramePr>
+                    <a:graphicFrameLocks xmlns:a="http://schemas.openxmlformats.org/drawingml/2006/main" noChangeAspect="1"/>
+                  </wp:cNvGraphicFramePr>
+                  <a:graphic xmlns:a="http://schemas.openxmlformats.org/drawingml/2006/main">
+                    <a:graphicData uri="http://schemas.openxmlformats.org/drawingml/2006/picture">
+                      <pic:pic xmlns:pic="http://schemas.openxmlformats.org/drawingml/2006/picture">
+                        <pic:nvPicPr>
+                          <pic:cNvPr id="0" name="Picture 48"/>
+                          <pic:cNvPicPr>
+                            <a:picLocks noChangeAspect="1" noChangeArrowheads="1"/>
+                          </pic:cNvPicPr>
+                        </pic:nvPicPr>
+                        <pic:blipFill>
+                          <a:blip r:embed="rId15">
+                            <a:extLst>
+                              <a:ext uri="{28A0092B-C50C-407E-A947-70E740481C1C}">
+                                <a14:useLocalDpi xmlns:a14="http://schemas.microsoft.com/office/drawing/2010/main" val="0"/>
+                              </a:ext>
+                            </a:extLst>
+                          </a:blip>
+                          <a:srcRect/>
+                          <a:stretch>
+                            <a:fillRect/>
+                          </a:stretch>
+                        </pic:blipFill>
+                        <pic:spPr bwMode="auto">
+                          <a:xfrm>
+                            <a:off x="0" y="0"/>
+                            <a:ext cx="363855" cy="169545"/>
+                          </a:xfrm>
+                          <a:prstGeom prst="rect">
+                            <a:avLst/>
+                          </a:prstGeom>
+                          <a:noFill/>
+                          <a:ln>
+                            <a:noFill/>
+                          </a:ln>
+                        </pic:spPr>
+                      </pic:pic>
+                    </a:graphicData>
+                  </a:graphic>
+                </wp:inline>
+              </w:drawing>
+            </w:r>
+          </w:p>
+        </w:tc>
+        <w:tc>
+          <w:tcPr>
+            <w:tcW w:w="3117" w:type="dxa"/>
+            <w:tcBorders>
+              <w:top w:val="single" w:sz="4" w:space="0" w:color="84E291"/>
+              <w:left w:val="single" w:sz="4" w:space="0" w:color="84E291"/>
+              <w:bottom w:val="single" w:sz="4" w:space="0" w:color="84E291"/>
+              <w:right w:val="single" w:sz="4" w:space="0" w:color="84E291"/>
+            </w:tcBorders>
+            <w:vAlign w:val="center"/>
+            <w:hideMark/>
+          </w:tcPr>
+          <w:p>
+            <w:pPr>
+              <w:jc w:val="center"/>
+              <w:cnfStyle w:val="000000000000" w:firstRow="0" w:lastRow="0" w:firstColumn="0" w:lastColumn="0" w:oddVBand="0" w:evenVBand="0" w:oddHBand="0" w:evenHBand="0" w:firstRowFirstColumn="0" w:firstRowLastColumn="0" w:lastRowFirstColumn="0" w:lastRowLastColumn="0"/>
+              <w:rPr>
+                <w:rFonts w:eastAsia="Aptos"/>
+              </w:rPr>
+            </w:pPr>
+            <w:r>
+              <w:rPr>
+                <w:rFonts w:eastAsia="Aptos"/>
+              </w:rPr>
+              <w:t>Poster + Chữ ký đạo diễn</w:t>
+            </w:r>
+          </w:p>
+        </w:tc>
+      </w:tr>
+    </w:tbl>
+    <w:p>
+      <w:pPr>
+        <w:ind w:left="720"/>
+        <w:rPr>
+          <w:rFonts w:ascii="Times New Roman" w:hAnsi="Times New Roman" w:cs="Times New Roman"/>
+          <w:sz w:val="26"/>
+          <w:szCs w:val="26"/>
+        </w:rPr>
+      </w:pPr>
+      <w:r>
+        <w:rPr>
+          <w:rFonts w:ascii="Times New Roman" w:hAnsi="Times New Roman" w:cs="Times New Roman"/>
+          <w:b/>
+          <w:bCs/>
+          <w:sz w:val="26"/>
+          <w:szCs w:val="26"/>
+        </w:rPr>
+        <w:t>Yêu cầu</w:t>
+      </w:r>
+      <w:r>
+        <w:rPr>
+          <w:rFonts w:ascii="Times New Roman" w:hAnsi="Times New Roman" w:cs="Times New Roman"/>
+          <w:sz w:val="26"/>
+          <w:szCs w:val="26"/>
+        </w:rPr>
+        <w:t xml:space="preserve">: </w:t>
+      </w:r>
+      <w:r>
+        <w:rPr>
+          <w:rFonts w:ascii="Times New Roman" w:hAnsi="Times New Roman" w:cs="Times New Roman"/>
+          <w:sz w:val="26"/>
+          <w:szCs w:val="26"/>
+        </w:rPr>
+        <w:t>Báo cáo phân tích, thiết kế các ca kiểm thử, và kiểm thử chương trình của bạn với độ phủ C2</w:t>
+      </w:r>
+      <w:r>
+        <w:rPr>
+          <w:rFonts w:ascii="Times New Roman" w:hAnsi="Times New Roman" w:cs="Times New Roman"/>
+          <w:sz w:val="26"/>
+          <w:szCs w:val="26"/>
+        </w:rPr>
+        <w:t>.</w:t>
+      </w:r>
+    </w:p>
+    <w:p>
+      <w:pPr>
+        <w:rPr>
+          <w:rFonts w:ascii="Times New Roman" w:hAnsi="Times New Roman" w:cs="Times New Roman"/>
+          <w:sz w:val="26"/>
+          <w:szCs w:val="26"/>
+        </w:rPr>
+      </w:pPr>
+      <w:r>
+        <w:rPr>
+          <w:rFonts w:ascii="Times New Roman" w:hAnsi="Times New Roman" w:cs="Times New Roman"/>
+          <w:sz w:val="26"/>
+          <w:szCs w:val="26"/>
+        </w:rPr>
+        <w:br w:type="page"/>
+      </w:r>
+    </w:p>
+    <w:p>
+      <w:pPr>
+        <w:pStyle w:val="ListParagraph"/>
+        <w:numPr>
+          <w:ilvl w:val="0"/>
+          <w:numId w:val="2"/>
+        </w:numPr>
+        <w:rPr>
+          <w:rFonts w:ascii="Times New Roman" w:hAnsi="Times New Roman" w:cs="Times New Roman"/>
+          <w:sz w:val="26"/>
+          <w:szCs w:val="26"/>
+        </w:rPr>
+      </w:pPr>
+      <w:r>
+        <w:rPr>
+          <w:rFonts w:ascii="Times New Roman" w:hAnsi="Times New Roman" w:cs="Times New Roman"/>
+          <w:b/>
+          <w:bCs/>
+          <w:sz w:val="26"/>
+          <w:szCs w:val="26"/>
+        </w:rPr>
+        <w:lastRenderedPageBreak/>
+        <w:t>Đồ thị dòng điều khiển</w:t>
+      </w:r>
+      <w:r>
+        <w:rPr>
+          <w:rFonts w:ascii="Times New Roman" w:hAnsi="Times New Roman" w:cs="Times New Roman"/>
+          <w:sz w:val="26"/>
+          <w:szCs w:val="26"/>
+        </w:rPr>
+        <w:t>:</w:t>
+      </w:r>
+    </w:p>
+    <w:p>
+      <w:pPr>
+        <w:pStyle w:val="ListParagraph"/>
+        <w:numPr>
+          <w:ilvl w:val="0"/>
+          <w:numId w:val="2"/>
+        </w:numPr>
+        <w:spacing w:after="0" w:line="240" w:lineRule="auto"/>
+        <w:rPr>
+          <w:rFonts w:ascii="Times New Roman" w:eastAsia="Times New Roman" w:hAnsi="Times New Roman" w:cs="Times New Roman"/>
+          <w:kern w:val="0"/>
+          <w14:ligatures w14:val="none"/>
+        </w:rPr>
+      </w:pPr>
+      <w:r>
+        <w:rPr>
+          <w:noProof/>
+        </w:rPr>
+        <w:drawing>
+          <wp:inline distT="0" distB="0" distL="0" distR="0" wp14:anchorId="34CFC021" wp14:editId="732947D9">
+            <wp:extent cx="5879738" cy="5266267"/>
+            <wp:effectExtent l="0" t="0" r="0" b="0"/>
+            <wp:docPr id="1694758502" name="Picture 2" descr="A screenshot of a computer&#10;&#10;AI-generated content may be incorrect."/>
+            <wp:cNvGraphicFramePr>
+              <a:graphicFrameLocks xmlns:a="http://schemas.openxmlformats.org/drawingml/2006/main" noChangeAspect="1"/>
+            </wp:cNvGraphicFramePr>
+            <a:graphic xmlns:a="http://schemas.openxmlformats.org/drawingml/2006/main">
+              <a:graphicData uri="http://schemas.openxmlformats.org/drawingml/2006/picture">
+                <pic:pic xmlns:pic="http://schemas.openxmlformats.org/drawingml/2006/picture">
+                  <pic:nvPicPr>
+                    <pic:cNvPr id="1694758502" name="Picture 2" descr="A screenshot of a computer&#10;&#10;AI-generated content may be incorrect."/>
+                    <pic:cNvPicPr>
+                      <a:picLocks noChangeAspect="1" noChangeArrowheads="1"/>
+                    </pic:cNvPicPr>
+                  </pic:nvPicPr>
+                  <pic:blipFill>
+                    <a:blip r:embed="rId17" cstate="print">
+                      <a:extLst>
+                        <a:ext uri="{28A0092B-C50C-407E-A947-70E740481C1C}">
+                          <a14:useLocalDpi xmlns:a14="http://schemas.microsoft.com/office/drawing/2010/main" val="0"/>
+                        </a:ext>
+                      </a:extLst>
+                    </a:blip>
+                    <a:srcRect/>
+                    <a:stretch>
+                      <a:fillRect/>
+                    </a:stretch>
+                  </pic:blipFill>
+                  <pic:spPr bwMode="auto">
+                    <a:xfrm>
+                      <a:off x="0" y="0"/>
+                      <a:ext cx="5910190" cy="5293542"/>
+                    </a:xfrm>
+                    <a:prstGeom prst="rect">
+                      <a:avLst/>
+                    </a:prstGeom>
+                    <a:noFill/>
+                    <a:ln>
+                      <a:noFill/>
+                    </a:ln>
+                  </pic:spPr>
+                </pic:pic>
+              </a:graphicData>
+            </a:graphic>
+          </wp:inline>
+        </w:drawing>
+      </w:r>
+    </w:p>
+    <w:p>
+      <w:pPr>
+        <w:pStyle w:val="ListParagraph"/>
+        <w:rPr>
+          <w:rFonts w:ascii="Times New Roman" w:hAnsi="Times New Roman" w:cs="Times New Roman"/>
+          <w:sz w:val="26"/>
+          <w:szCs w:val="26"/>
+        </w:rPr>
+      </w:pPr>
+    </w:p>
+    <w:p>
+      <w:pPr>
+        <w:pStyle w:val="ListParagraph"/>
+        <w:numPr>
+          <w:ilvl w:val="0"/>
+          <w:numId w:val="2"/>
+        </w:numPr>
+        <w:rPr>
+          <w:rFonts w:ascii="Times New Roman" w:hAnsi="Times New Roman" w:cs="Times New Roman"/>
+          <w:sz w:val="26"/>
+          <w:szCs w:val="26"/>
+        </w:rPr>
+      </w:pPr>
+      <w:r>
+        <w:rPr>
+          <w:rFonts w:ascii="Times New Roman" w:hAnsi="Times New Roman" w:cs="Times New Roman"/>
+          <w:b/>
+          <w:bCs/>
+          <w:sz w:val="26"/>
+          <w:szCs w:val="26"/>
+        </w:rPr>
+        <w:t>Xây dựng đường đi để việc kiểm thử đạt mức C2</w:t>
+      </w:r>
+      <w:r>
+        <w:rPr>
+          <w:rFonts w:ascii="Times New Roman" w:hAnsi="Times New Roman" w:cs="Times New Roman"/>
+          <w:sz w:val="26"/>
+          <w:szCs w:val="26"/>
+        </w:rPr>
+        <w:t>:</w:t>
+      </w:r>
+    </w:p>
+    <w:p>
+      <w:pPr>
+        <w:pStyle w:val="ListParagraph"/>
+        <w:numPr>
+          <w:ilvl w:val="1"/>
+          <w:numId w:val="9"/>
+        </w:numPr>
+        <w:rPr>
+          <w:rFonts w:ascii="Times New Roman" w:hAnsi="Times New Roman" w:cs="Times New Roman"/>
+          <w:sz w:val="26"/>
+          <w:szCs w:val="26"/>
+        </w:rPr>
+      </w:pPr>
+      <w:r>
+        <w:rPr>
+          <w:rFonts w:ascii="Times New Roman" w:hAnsi="Times New Roman" w:cs="Times New Roman"/>
+          <w:sz w:val="26"/>
+          <w:szCs w:val="26"/>
+        </w:rPr>
+        <w:t>(P1) 1 – 2(T) – 3 – exit</w:t>
+      </w:r>
+    </w:p>
+    <w:p>
+      <w:pPr>
+        <w:pStyle w:val="ListParagraph"/>
+        <w:ind w:left="1440"/>
+        <w:rPr>
+          <w:rFonts w:ascii="Times New Roman" w:hAnsi="Times New Roman" w:cs="Times New Roman"/>
+          <w:sz w:val="26"/>
+          <w:szCs w:val="26"/>
+        </w:rPr>
+      </w:pPr>
+      <w:r>
+        <w:rPr>
+          <w:rFonts w:ascii="Times New Roman" w:hAnsi="Times New Roman" w:cs="Times New Roman"/>
+          <w:sz w:val="26"/>
+          <w:szCs w:val="26"/>
+        </w:rPr>
+        <w:t>Expected Output: “Invalid Input”.</w:t>
+      </w:r>
+    </w:p>
+    <w:p>
+      <w:pPr>
+        <w:pStyle w:val="ListParagraph"/>
+        <w:ind w:left="1440"/>
+        <w:rPr>
+          <w:rFonts w:ascii="Times New Roman" w:hAnsi="Times New Roman" w:cs="Times New Roman"/>
+          <w:sz w:val="26"/>
+          <w:szCs w:val="26"/>
+          <w:lang w:val="vi-VN"/>
+        </w:rPr>
+      </w:pPr>
+      <w:r>
+        <w:rPr>
+          <w:rFonts w:ascii="Times New Roman" w:hAnsi="Times New Roman" w:cs="Times New Roman"/>
+          <w:sz w:val="26"/>
+          <w:szCs w:val="26"/>
+        </w:rPr>
+        <w:t>Testcase: (-1, -1).</w:t>
+      </w:r>
+    </w:p>
+    <w:p>
+      <w:pPr>
+        <w:pStyle w:val="ListParagraph"/>
+        <w:numPr>
+          <w:ilvl w:val="1"/>
+          <w:numId w:val="9"/>
+        </w:numPr>
+        <w:rPr>
+          <w:rFonts w:ascii="Times New Roman" w:hAnsi="Times New Roman" w:cs="Times New Roman"/>
+          <w:sz w:val="26"/>
+          <w:szCs w:val="26"/>
+        </w:rPr>
+      </w:pPr>
+      <w:r>
+        <w:rPr>
+          <w:rFonts w:ascii="Times New Roman" w:hAnsi="Times New Roman" w:cs="Times New Roman"/>
+          <w:sz w:val="26"/>
+          <w:szCs w:val="26"/>
+        </w:rPr>
+        <w:t>(P</w:t>
+      </w:r>
+      <w:r>
+        <w:rPr>
+          <w:rFonts w:ascii="Times New Roman" w:hAnsi="Times New Roman" w:cs="Times New Roman"/>
+          <w:sz w:val="26"/>
+          <w:szCs w:val="26"/>
+          <w:lang w:val="vi-VN"/>
+        </w:rPr>
+        <w:t>2</w:t>
+      </w:r>
+      <w:r>
+        <w:rPr>
+          <w:rFonts w:ascii="Times New Roman" w:hAnsi="Times New Roman" w:cs="Times New Roman"/>
+          <w:sz w:val="26"/>
+          <w:szCs w:val="26"/>
+        </w:rPr>
+        <w:t>) 1 – 2(</w:t>
+      </w:r>
+      <w:r>
+        <w:rPr>
+          <w:rFonts w:ascii="Times New Roman" w:hAnsi="Times New Roman" w:cs="Times New Roman"/>
+          <w:sz w:val="26"/>
+          <w:szCs w:val="26"/>
+          <w:lang w:val="vi-VN"/>
+        </w:rPr>
+        <w:t>F</w:t>
+      </w:r>
+      <w:r>
+        <w:rPr>
+          <w:rFonts w:ascii="Times New Roman" w:hAnsi="Times New Roman" w:cs="Times New Roman"/>
+          <w:sz w:val="26"/>
+          <w:szCs w:val="26"/>
+        </w:rPr>
+        <w:t xml:space="preserve">) – </w:t>
+      </w:r>
+      <w:r>
+        <w:rPr>
+          <w:rFonts w:ascii="Times New Roman" w:hAnsi="Times New Roman" w:cs="Times New Roman"/>
+          <w:sz w:val="26"/>
+          <w:szCs w:val="26"/>
+          <w:lang w:val="vi-VN"/>
+        </w:rPr>
+        <w:t xml:space="preserve">4(T) – 5(T) </w:t>
+      </w:r>
+      <w:r>
+        <w:rPr>
+          <w:rFonts w:ascii="Times New Roman" w:hAnsi="Times New Roman" w:cs="Times New Roman"/>
+          <w:sz w:val="26"/>
+          <w:szCs w:val="26"/>
+          <w:lang w:val="vi-VN"/>
+        </w:rPr>
+        <w:t>–</w:t>
+      </w:r>
+      <w:r>
+        <w:rPr>
+          <w:rFonts w:ascii="Times New Roman" w:hAnsi="Times New Roman" w:cs="Times New Roman"/>
+          <w:sz w:val="26"/>
+          <w:szCs w:val="26"/>
+          <w:lang w:val="vi-VN"/>
+        </w:rPr>
+        <w:t xml:space="preserve"> </w:t>
+      </w:r>
+      <w:r>
+        <w:rPr>
+          <w:rFonts w:ascii="Times New Roman" w:hAnsi="Times New Roman" w:cs="Times New Roman"/>
+          <w:sz w:val="26"/>
+          <w:szCs w:val="26"/>
+          <w:lang w:val="vi-VN"/>
+        </w:rPr>
+        <w:t xml:space="preserve">6 </w:t>
+      </w:r>
+      <w:r>
+        <w:rPr>
+          <w:rFonts w:ascii="Times New Roman" w:hAnsi="Times New Roman" w:cs="Times New Roman"/>
+          <w:sz w:val="26"/>
+          <w:szCs w:val="26"/>
+        </w:rPr>
+        <w:t>–</w:t>
+      </w:r>
+      <w:r>
+        <w:rPr>
+          <w:rFonts w:ascii="Times New Roman" w:hAnsi="Times New Roman" w:cs="Times New Roman"/>
+          <w:sz w:val="26"/>
+          <w:szCs w:val="26"/>
+        </w:rPr>
+        <w:t xml:space="preserve"> exit</w:t>
+      </w:r>
+    </w:p>
+    <w:p>
+      <w:pPr>
+        <w:pStyle w:val="ListParagraph"/>
+        <w:ind w:left="1440"/>
+        <w:rPr>
+          <w:rFonts w:ascii="Times New Roman" w:hAnsi="Times New Roman" w:cs="Times New Roman"/>
+          <w:sz w:val="26"/>
+          <w:szCs w:val="26"/>
+        </w:rPr>
+      </w:pPr>
+      <w:r>
+        <w:rPr>
+          <w:rFonts w:ascii="Times New Roman" w:hAnsi="Times New Roman" w:cs="Times New Roman"/>
+          <w:sz w:val="26"/>
+          <w:szCs w:val="26"/>
+        </w:rPr>
+        <w:t>Expected Output: “</w:t>
+      </w:r>
+      <w:r>
+        <w:rPr>
+          <w:rFonts w:ascii="Times New Roman" w:hAnsi="Times New Roman" w:cs="Times New Roman"/>
+          <w:sz w:val="26"/>
+          <w:szCs w:val="26"/>
+          <w:lang w:val="vi-VN"/>
+        </w:rPr>
+        <w:t>Stickers</w:t>
+      </w:r>
+      <w:r>
+        <w:rPr>
+          <w:rFonts w:ascii="Times New Roman" w:hAnsi="Times New Roman" w:cs="Times New Roman"/>
+          <w:sz w:val="26"/>
+          <w:szCs w:val="26"/>
+        </w:rPr>
+        <w:t>”.</w:t>
+      </w:r>
+    </w:p>
+    <w:p>
+      <w:pPr>
+        <w:pStyle w:val="ListParagraph"/>
+        <w:ind w:left="1440"/>
+        <w:rPr>
+          <w:rFonts w:ascii="Times New Roman" w:hAnsi="Times New Roman" w:cs="Times New Roman"/>
+          <w:sz w:val="26"/>
+          <w:szCs w:val="26"/>
+        </w:rPr>
+      </w:pPr>
+      <w:r>
+        <w:rPr>
+          <w:rFonts w:ascii="Times New Roman" w:hAnsi="Times New Roman" w:cs="Times New Roman"/>
+          <w:sz w:val="26"/>
+          <w:szCs w:val="26"/>
+        </w:rPr>
+        <w:t xml:space="preserve">Testcase: </w:t>
+      </w:r>
+      <w:r>
+        <w:rPr>
+          <w:rFonts w:ascii="Times New Roman" w:hAnsi="Times New Roman" w:cs="Times New Roman"/>
+          <w:sz w:val="26"/>
+          <w:szCs w:val="26"/>
+          <w:lang w:val="vi-VN"/>
+        </w:rPr>
+        <w:t>(3, 5</w:t>
+      </w:r>
+      <w:r>
+        <w:rPr>
+          <w:rFonts w:ascii="Times New Roman" w:hAnsi="Times New Roman" w:cs="Times New Roman"/>
+          <w:sz w:val="26"/>
+          <w:szCs w:val="26"/>
+        </w:rPr>
+        <w:t>).</w:t>
+      </w:r>
+    </w:p>
+    <w:p>
+      <w:pPr>
+        <w:pStyle w:val="ListParagraph"/>
+        <w:numPr>
+          <w:ilvl w:val="1"/>
+          <w:numId w:val="9"/>
+        </w:numPr>
+        <w:rPr>
+          <w:rFonts w:ascii="Times New Roman" w:hAnsi="Times New Roman" w:cs="Times New Roman"/>
+          <w:sz w:val="26"/>
+          <w:szCs w:val="26"/>
+        </w:rPr>
+      </w:pPr>
+      <w:r>
+        <w:rPr>
+          <w:rFonts w:ascii="Times New Roman" w:hAnsi="Times New Roman" w:cs="Times New Roman"/>
+          <w:sz w:val="26"/>
+          <w:szCs w:val="26"/>
+        </w:rPr>
+        <w:t>(P</w:t>
+      </w:r>
+      <w:r>
+        <w:rPr>
+          <w:rFonts w:ascii="Times New Roman" w:hAnsi="Times New Roman" w:cs="Times New Roman"/>
+          <w:sz w:val="26"/>
+          <w:szCs w:val="26"/>
+          <w:lang w:val="vi-VN"/>
+        </w:rPr>
+        <w:t>3</w:t>
+      </w:r>
+      <w:r>
+        <w:rPr>
+          <w:rFonts w:ascii="Times New Roman" w:hAnsi="Times New Roman" w:cs="Times New Roman"/>
+          <w:sz w:val="26"/>
+          <w:szCs w:val="26"/>
+        </w:rPr>
+        <w:t>) 1 – 2(</w:t>
+      </w:r>
+      <w:r>
+        <w:rPr>
+          <w:rFonts w:ascii="Times New Roman" w:hAnsi="Times New Roman" w:cs="Times New Roman"/>
+          <w:sz w:val="26"/>
+          <w:szCs w:val="26"/>
+          <w:lang w:val="vi-VN"/>
+        </w:rPr>
+        <w:t>F</w:t>
+      </w:r>
+      <w:r>
+        <w:rPr>
+          <w:rFonts w:ascii="Times New Roman" w:hAnsi="Times New Roman" w:cs="Times New Roman"/>
+          <w:sz w:val="26"/>
+          <w:szCs w:val="26"/>
+        </w:rPr>
+        <w:t xml:space="preserve">) – </w:t>
+      </w:r>
+      <w:r>
+        <w:rPr>
+          <w:rFonts w:ascii="Times New Roman" w:hAnsi="Times New Roman" w:cs="Times New Roman"/>
+          <w:sz w:val="26"/>
+          <w:szCs w:val="26"/>
+          <w:lang w:val="vi-VN"/>
+        </w:rPr>
+        <w:t xml:space="preserve">4(T) – 5(F) – 8(T) – 9 </w:t>
+      </w:r>
+      <w:r>
+        <w:rPr>
+          <w:rFonts w:ascii="Times New Roman" w:hAnsi="Times New Roman" w:cs="Times New Roman"/>
+          <w:sz w:val="26"/>
+          <w:szCs w:val="26"/>
+        </w:rPr>
+        <w:t>–</w:t>
+      </w:r>
+      <w:r>
+        <w:rPr>
+          <w:rFonts w:ascii="Times New Roman" w:hAnsi="Times New Roman" w:cs="Times New Roman"/>
+          <w:sz w:val="26"/>
+          <w:szCs w:val="26"/>
+        </w:rPr>
+        <w:t xml:space="preserve"> exit</w:t>
+      </w:r>
+    </w:p>
+    <w:p>
+      <w:pPr>
+        <w:pStyle w:val="ListParagraph"/>
+        <w:ind w:left="1440"/>
+        <w:rPr>
+          <w:rFonts w:ascii="Times New Roman" w:hAnsi="Times New Roman" w:cs="Times New Roman"/>
+          <w:sz w:val="26"/>
+          <w:szCs w:val="26"/>
+        </w:rPr>
+      </w:pPr>
+      <w:r>
+        <w:rPr>
+          <w:rFonts w:ascii="Times New Roman" w:hAnsi="Times New Roman" w:cs="Times New Roman"/>
+          <w:sz w:val="26"/>
+          <w:szCs w:val="26"/>
+        </w:rPr>
+        <w:t>Expected Output: “</w:t>
+      </w:r>
+      <w:r>
+        <w:rPr>
+          <w:rFonts w:ascii="Times New Roman" w:hAnsi="Times New Roman" w:cs="Times New Roman"/>
+          <w:sz w:val="26"/>
+          <w:szCs w:val="26"/>
+          <w:lang w:val="vi-VN"/>
+        </w:rPr>
+        <w:t>Notebook</w:t>
+      </w:r>
+      <w:r>
+        <w:rPr>
+          <w:rFonts w:ascii="Times New Roman" w:hAnsi="Times New Roman" w:cs="Times New Roman"/>
+          <w:sz w:val="26"/>
+          <w:szCs w:val="26"/>
+        </w:rPr>
+        <w:t>”.</w:t>
+      </w:r>
+    </w:p>
+    <w:p>
+      <w:pPr>
+        <w:pStyle w:val="ListParagraph"/>
+        <w:ind w:left="1440"/>
+        <w:rPr>
+          <w:rFonts w:ascii="Times New Roman" w:hAnsi="Times New Roman" w:cs="Times New Roman"/>
+          <w:sz w:val="26"/>
+          <w:szCs w:val="26"/>
+        </w:rPr>
+      </w:pPr>
+      <w:r>
+        <w:rPr>
+          <w:rFonts w:ascii="Times New Roman" w:hAnsi="Times New Roman" w:cs="Times New Roman"/>
+          <w:sz w:val="26"/>
+          <w:szCs w:val="26"/>
+        </w:rPr>
+        <w:t>Testcase: (</w:t>
+      </w:r>
+      <w:r>
+        <w:rPr>
+          <w:rFonts w:ascii="Times New Roman" w:hAnsi="Times New Roman" w:cs="Times New Roman"/>
+          <w:sz w:val="26"/>
+          <w:szCs w:val="26"/>
+          <w:lang w:val="vi-VN"/>
+        </w:rPr>
+        <w:t>3</w:t>
+      </w:r>
+      <w:r>
+        <w:rPr>
+          <w:rFonts w:ascii="Times New Roman" w:hAnsi="Times New Roman" w:cs="Times New Roman"/>
+          <w:sz w:val="26"/>
+          <w:szCs w:val="26"/>
+        </w:rPr>
+        <w:t xml:space="preserve">, </w:t>
+      </w:r>
+      <w:r>
+        <w:rPr>
+          <w:rFonts w:ascii="Times New Roman" w:hAnsi="Times New Roman" w:cs="Times New Roman"/>
+          <w:sz w:val="26"/>
+          <w:szCs w:val="26"/>
+          <w:lang w:val="vi-VN"/>
+        </w:rPr>
+        <w:t>9</w:t>
+      </w:r>
+      <w:r>
+        <w:rPr>
+          <w:rFonts w:ascii="Times New Roman" w:hAnsi="Times New Roman" w:cs="Times New Roman"/>
+          <w:sz w:val="26"/>
+          <w:szCs w:val="26"/>
+        </w:rPr>
+        <w:t>).</w:t>
+      </w:r>
+    </w:p>
+    <w:p>
+      <w:pPr>
+        <w:pStyle w:val="ListParagraph"/>
+        <w:numPr>
+          <w:ilvl w:val="1"/>
+          <w:numId w:val="9"/>
+        </w:numPr>
+        <w:rPr>
+          <w:rFonts w:ascii="Times New Roman" w:hAnsi="Times New Roman" w:cs="Times New Roman"/>
+          <w:sz w:val="26"/>
+          <w:szCs w:val="26"/>
+        </w:rPr>
+      </w:pPr>
+      <w:r>
+        <w:rPr>
+          <w:rFonts w:ascii="Times New Roman" w:hAnsi="Times New Roman" w:cs="Times New Roman"/>
+          <w:sz w:val="26"/>
+          <w:szCs w:val="26"/>
+        </w:rPr>
+        <w:t>(P</w:t>
+      </w:r>
+      <w:r>
+        <w:rPr>
+          <w:rFonts w:ascii="Times New Roman" w:hAnsi="Times New Roman" w:cs="Times New Roman"/>
+          <w:sz w:val="26"/>
+          <w:szCs w:val="26"/>
+          <w:lang w:val="vi-VN"/>
+        </w:rPr>
+        <w:t>4</w:t>
+      </w:r>
+      <w:r>
+        <w:rPr>
+          <w:rFonts w:ascii="Times New Roman" w:hAnsi="Times New Roman" w:cs="Times New Roman"/>
+          <w:sz w:val="26"/>
+          <w:szCs w:val="26"/>
+        </w:rPr>
+        <w:t>) 1 – 2(</w:t>
+      </w:r>
+      <w:r>
+        <w:rPr>
+          <w:rFonts w:ascii="Times New Roman" w:hAnsi="Times New Roman" w:cs="Times New Roman"/>
+          <w:sz w:val="26"/>
+          <w:szCs w:val="26"/>
+          <w:lang w:val="vi-VN"/>
+        </w:rPr>
+        <w:t>F</w:t>
+      </w:r>
+      <w:r>
+        <w:rPr>
+          <w:rFonts w:ascii="Times New Roman" w:hAnsi="Times New Roman" w:cs="Times New Roman"/>
+          <w:sz w:val="26"/>
+          <w:szCs w:val="26"/>
+        </w:rPr>
+        <w:t xml:space="preserve">) – </w:t>
+      </w:r>
+      <w:r>
+        <w:rPr>
+          <w:rFonts w:ascii="Times New Roman" w:hAnsi="Times New Roman" w:cs="Times New Roman"/>
+          <w:sz w:val="26"/>
+          <w:szCs w:val="26"/>
+          <w:lang w:val="vi-VN"/>
+        </w:rPr>
+        <w:t>4(T) – 5(F) – 8(F) – 10</w:t>
+      </w:r>
+      <w:r>
+        <w:rPr>
+          <w:rFonts w:ascii="Times New Roman" w:hAnsi="Times New Roman" w:cs="Times New Roman"/>
+          <w:sz w:val="26"/>
+          <w:szCs w:val="26"/>
+        </w:rPr>
+        <w:t xml:space="preserve"> – exit</w:t>
+      </w:r>
+    </w:p>
+    <w:p>
+      <w:pPr>
+        <w:pStyle w:val="ListParagraph"/>
+        <w:ind w:left="1440"/>
+        <w:rPr>
+          <w:rFonts w:ascii="Times New Roman" w:hAnsi="Times New Roman" w:cs="Times New Roman"/>
+          <w:sz w:val="26"/>
+          <w:szCs w:val="26"/>
+        </w:rPr>
+      </w:pPr>
+      <w:r>
+        <w:rPr>
+          <w:rFonts w:ascii="Times New Roman" w:hAnsi="Times New Roman" w:cs="Times New Roman"/>
+          <w:sz w:val="26"/>
+          <w:szCs w:val="26"/>
+        </w:rPr>
+        <w:lastRenderedPageBreak/>
+        <w:t>Expected Output: “</w:t>
+      </w:r>
+      <w:r>
+        <w:rPr>
+          <w:rFonts w:ascii="Times New Roman" w:hAnsi="Times New Roman" w:cs="Times New Roman"/>
+          <w:sz w:val="26"/>
+          <w:szCs w:val="26"/>
+          <w:lang w:val="vi-VN"/>
+        </w:rPr>
+        <w:t>No Present</w:t>
+      </w:r>
+      <w:r>
+        <w:rPr>
+          <w:rFonts w:ascii="Times New Roman" w:hAnsi="Times New Roman" w:cs="Times New Roman"/>
+          <w:sz w:val="26"/>
+          <w:szCs w:val="26"/>
+        </w:rPr>
+        <w:t>”.</w:t>
+      </w:r>
+    </w:p>
+    <w:p>
+      <w:pPr>
+        <w:pStyle w:val="ListParagraph"/>
+        <w:ind w:left="1440"/>
+        <w:rPr>
+          <w:rFonts w:ascii="Times New Roman" w:hAnsi="Times New Roman" w:cs="Times New Roman"/>
+          <w:sz w:val="26"/>
+          <w:szCs w:val="26"/>
+        </w:rPr>
+      </w:pPr>
+      <w:r>
+        <w:rPr>
+          <w:rFonts w:ascii="Times New Roman" w:hAnsi="Times New Roman" w:cs="Times New Roman"/>
+          <w:sz w:val="26"/>
+          <w:szCs w:val="26"/>
+        </w:rPr>
+        <w:t xml:space="preserve">Testcase: </w:t>
+      </w:r>
+      <w:r>
+        <w:rPr>
+          <w:rFonts w:ascii="Times New Roman" w:hAnsi="Times New Roman" w:cs="Times New Roman"/>
+          <w:sz w:val="26"/>
+          <w:szCs w:val="26"/>
+          <w:lang w:val="vi-VN"/>
+        </w:rPr>
+        <w:t>(3, 3</w:t>
+      </w:r>
+      <w:r>
+        <w:rPr>
+          <w:rFonts w:ascii="Times New Roman" w:hAnsi="Times New Roman" w:cs="Times New Roman"/>
+          <w:sz w:val="26"/>
+          <w:szCs w:val="26"/>
+        </w:rPr>
+        <w:t>).</w:t>
+      </w:r>
+    </w:p>
+    <w:p>
+      <w:pPr>
+        <w:pStyle w:val="ListParagraph"/>
+        <w:numPr>
+          <w:ilvl w:val="1"/>
+          <w:numId w:val="9"/>
+        </w:numPr>
+        <w:rPr>
+          <w:rFonts w:ascii="Times New Roman" w:hAnsi="Times New Roman" w:cs="Times New Roman"/>
+          <w:sz w:val="26"/>
+          <w:szCs w:val="26"/>
+        </w:rPr>
+      </w:pPr>
+      <w:r>
+        <w:rPr>
+          <w:rFonts w:ascii="Times New Roman" w:hAnsi="Times New Roman" w:cs="Times New Roman"/>
+          <w:sz w:val="26"/>
+          <w:szCs w:val="26"/>
+        </w:rPr>
+        <w:t>(P</w:t>
+      </w:r>
+      <w:r>
+        <w:rPr>
+          <w:rFonts w:ascii="Times New Roman" w:hAnsi="Times New Roman" w:cs="Times New Roman"/>
+          <w:sz w:val="26"/>
+          <w:szCs w:val="26"/>
+          <w:lang w:val="vi-VN"/>
+        </w:rPr>
+        <w:t>5</w:t>
+      </w:r>
+      <w:r>
+        <w:rPr>
+          <w:rFonts w:ascii="Times New Roman" w:hAnsi="Times New Roman" w:cs="Times New Roman"/>
+          <w:sz w:val="26"/>
+          <w:szCs w:val="26"/>
+        </w:rPr>
+        <w:t xml:space="preserve">) </w:t>
+      </w:r>
+      <w:r>
+        <w:rPr>
+          <w:rFonts w:ascii="Times New Roman" w:hAnsi="Times New Roman" w:cs="Times New Roman"/>
+          <w:sz w:val="26"/>
+          <w:szCs w:val="26"/>
+        </w:rPr>
+        <w:t>1 – 2(</w:t>
+      </w:r>
+      <w:r>
+        <w:rPr>
+          <w:rFonts w:ascii="Times New Roman" w:hAnsi="Times New Roman" w:cs="Times New Roman"/>
+          <w:sz w:val="26"/>
+          <w:szCs w:val="26"/>
+          <w:lang w:val="vi-VN"/>
+        </w:rPr>
+        <w:t>F</w:t>
+      </w:r>
+      <w:r>
+        <w:rPr>
+          <w:rFonts w:ascii="Times New Roman" w:hAnsi="Times New Roman" w:cs="Times New Roman"/>
+          <w:sz w:val="26"/>
+          <w:szCs w:val="26"/>
+        </w:rPr>
+        <w:t xml:space="preserve">) – </w:t>
+      </w:r>
+      <w:r>
+        <w:rPr>
+          <w:rFonts w:ascii="Times New Roman" w:hAnsi="Times New Roman" w:cs="Times New Roman"/>
+          <w:sz w:val="26"/>
+          <w:szCs w:val="26"/>
+          <w:lang w:val="vi-VN"/>
+        </w:rPr>
+        <w:t xml:space="preserve">4(T) – 5(F) – 7(F) - 10 </w:t>
+      </w:r>
+      <w:r>
+        <w:rPr>
+          <w:rFonts w:ascii="Times New Roman" w:hAnsi="Times New Roman" w:cs="Times New Roman"/>
+          <w:sz w:val="26"/>
+          <w:szCs w:val="26"/>
+        </w:rPr>
+        <w:t>– exit</w:t>
+      </w:r>
+    </w:p>
+    <w:p>
+      <w:pPr>
+        <w:pStyle w:val="ListParagraph"/>
+        <w:ind w:left="1440"/>
+        <w:rPr>
+          <w:rFonts w:ascii="Times New Roman" w:hAnsi="Times New Roman" w:cs="Times New Roman"/>
+          <w:sz w:val="26"/>
+          <w:szCs w:val="26"/>
+        </w:rPr>
+      </w:pPr>
+      <w:r>
+        <w:rPr>
+          <w:rFonts w:ascii="Times New Roman" w:hAnsi="Times New Roman" w:cs="Times New Roman"/>
+          <w:sz w:val="26"/>
+          <w:szCs w:val="26"/>
+        </w:rPr>
+        <w:t>Expected Output: “</w:t>
+      </w:r>
+      <w:r>
+        <w:rPr>
+          <w:rFonts w:ascii="Times New Roman" w:hAnsi="Times New Roman" w:cs="Times New Roman"/>
+          <w:sz w:val="26"/>
+          <w:szCs w:val="26"/>
+          <w:lang w:val="vi-VN"/>
+        </w:rPr>
+        <w:t>No Present</w:t>
+      </w:r>
+      <w:r>
+        <w:rPr>
+          <w:rFonts w:ascii="Times New Roman" w:hAnsi="Times New Roman" w:cs="Times New Roman"/>
+          <w:sz w:val="26"/>
+          <w:szCs w:val="26"/>
+        </w:rPr>
+        <w:t>”.</w:t>
+      </w:r>
+    </w:p>
+    <w:p>
+      <w:pPr>
+        <w:pStyle w:val="ListParagraph"/>
+        <w:ind w:left="1440"/>
+        <w:rPr>
+          <w:rFonts w:ascii="Times New Roman" w:hAnsi="Times New Roman" w:cs="Times New Roman"/>
+          <w:sz w:val="26"/>
+          <w:szCs w:val="26"/>
+        </w:rPr>
+      </w:pPr>
+      <w:r>
+        <w:rPr>
+          <w:rFonts w:ascii="Times New Roman" w:hAnsi="Times New Roman" w:cs="Times New Roman"/>
+          <w:sz w:val="26"/>
+          <w:szCs w:val="26"/>
+        </w:rPr>
+        <w:t>Testcase: (</w:t>
+      </w:r>
+      <w:r>
+        <w:rPr>
+          <w:rFonts w:ascii="Times New Roman" w:hAnsi="Times New Roman" w:cs="Times New Roman"/>
+          <w:sz w:val="26"/>
+          <w:szCs w:val="26"/>
+          <w:lang w:val="vi-VN"/>
+        </w:rPr>
+        <w:t>2</w:t>
+      </w:r>
+      <w:r>
+        <w:rPr>
+          <w:rFonts w:ascii="Times New Roman" w:hAnsi="Times New Roman" w:cs="Times New Roman"/>
+          <w:sz w:val="26"/>
+          <w:szCs w:val="26"/>
+        </w:rPr>
+        <w:t xml:space="preserve">, </w:t>
+      </w:r>
+      <w:r>
+        <w:rPr>
+          <w:rFonts w:ascii="Times New Roman" w:hAnsi="Times New Roman" w:cs="Times New Roman"/>
+          <w:sz w:val="26"/>
+          <w:szCs w:val="26"/>
+          <w:lang w:val="vi-VN"/>
+        </w:rPr>
+        <w:t>10</w:t>
+      </w:r>
+      <w:r>
+        <w:rPr>
+          <w:rFonts w:ascii="Times New Roman" w:hAnsi="Times New Roman" w:cs="Times New Roman"/>
+          <w:sz w:val="26"/>
+          <w:szCs w:val="26"/>
+        </w:rPr>
+        <w:t>).</w:t>
+      </w:r>
+    </w:p>
+    <w:p>
+      <w:pPr>
+        <w:pStyle w:val="ListParagraph"/>
+        <w:numPr>
+          <w:ilvl w:val="1"/>
+          <w:numId w:val="9"/>
+        </w:numPr>
+        <w:rPr>
+          <w:rFonts w:ascii="Times New Roman" w:hAnsi="Times New Roman" w:cs="Times New Roman"/>
+          <w:sz w:val="26"/>
+          <w:szCs w:val="26"/>
+        </w:rPr>
+      </w:pPr>
+      <w:r>
+        <w:rPr>
+          <w:rFonts w:ascii="Times New Roman" w:hAnsi="Times New Roman" w:cs="Times New Roman"/>
+          <w:sz w:val="26"/>
+          <w:szCs w:val="26"/>
+        </w:rPr>
+        <w:t>(P</w:t>
+      </w:r>
+      <w:r>
+        <w:rPr>
+          <w:rFonts w:ascii="Times New Roman" w:hAnsi="Times New Roman" w:cs="Times New Roman"/>
+          <w:sz w:val="26"/>
+          <w:szCs w:val="26"/>
+          <w:lang w:val="vi-VN"/>
+        </w:rPr>
+        <w:t>6</w:t>
+      </w:r>
+      <w:r>
+        <w:rPr>
+          <w:rFonts w:ascii="Times New Roman" w:hAnsi="Times New Roman" w:cs="Times New Roman"/>
+          <w:sz w:val="26"/>
+          <w:szCs w:val="26"/>
+        </w:rPr>
+        <w:t>) 1 – 2(</w:t>
+      </w:r>
+      <w:r>
+        <w:rPr>
+          <w:rFonts w:ascii="Times New Roman" w:hAnsi="Times New Roman" w:cs="Times New Roman"/>
+          <w:sz w:val="26"/>
+          <w:szCs w:val="26"/>
+          <w:lang w:val="vi-VN"/>
+        </w:rPr>
+        <w:t>F</w:t>
+      </w:r>
+      <w:r>
+        <w:rPr>
+          <w:rFonts w:ascii="Times New Roman" w:hAnsi="Times New Roman" w:cs="Times New Roman"/>
+          <w:sz w:val="26"/>
+          <w:szCs w:val="26"/>
+        </w:rPr>
+        <w:t xml:space="preserve">) – </w:t>
+      </w:r>
+      <w:r>
+        <w:rPr>
+          <w:rFonts w:ascii="Times New Roman" w:hAnsi="Times New Roman" w:cs="Times New Roman"/>
+          <w:sz w:val="26"/>
+          <w:szCs w:val="26"/>
+          <w:lang w:val="vi-VN"/>
+        </w:rPr>
+        <w:t xml:space="preserve">4(F) – 7(T) – 11(T) - 12 </w:t>
+      </w:r>
+      <w:r>
+        <w:rPr>
+          <w:rFonts w:ascii="Times New Roman" w:hAnsi="Times New Roman" w:cs="Times New Roman"/>
+          <w:sz w:val="26"/>
+          <w:szCs w:val="26"/>
+        </w:rPr>
+        <w:t>– exit</w:t>
+      </w:r>
+    </w:p>
+    <w:p>
+      <w:pPr>
+        <w:pStyle w:val="ListParagraph"/>
+        <w:ind w:left="1440"/>
+        <w:rPr>
+          <w:rFonts w:ascii="Times New Roman" w:hAnsi="Times New Roman" w:cs="Times New Roman"/>
+          <w:sz w:val="26"/>
+          <w:szCs w:val="26"/>
+        </w:rPr>
+      </w:pPr>
+      <w:r>
+        <w:rPr>
+          <w:rFonts w:ascii="Times New Roman" w:hAnsi="Times New Roman" w:cs="Times New Roman"/>
+          <w:sz w:val="26"/>
+          <w:szCs w:val="26"/>
+        </w:rPr>
+        <w:t>Expected Output: “</w:t>
+      </w:r>
+      <w:r>
+        <w:rPr>
+          <w:rFonts w:ascii="Times New Roman" w:hAnsi="Times New Roman" w:cs="Times New Roman"/>
+          <w:sz w:val="26"/>
+          <w:szCs w:val="26"/>
+          <w:lang w:val="vi-VN"/>
+        </w:rPr>
+        <w:t>Notebook+Popcorn+Water</w:t>
+      </w:r>
+      <w:r>
+        <w:rPr>
+          <w:rFonts w:ascii="Times New Roman" w:hAnsi="Times New Roman" w:cs="Times New Roman"/>
+          <w:sz w:val="26"/>
+          <w:szCs w:val="26"/>
+        </w:rPr>
+        <w:t>”.</w:t>
+      </w:r>
+    </w:p>
+    <w:p>
+      <w:pPr>
+        <w:pStyle w:val="ListParagraph"/>
+        <w:ind w:left="1440"/>
+        <w:rPr>
+          <w:rFonts w:ascii="Times New Roman" w:hAnsi="Times New Roman" w:cs="Times New Roman"/>
+          <w:sz w:val="26"/>
+          <w:szCs w:val="26"/>
+          <w:lang w:val="vi-VN"/>
+        </w:rPr>
+      </w:pPr>
+      <w:r>
+        <w:rPr>
+          <w:rFonts w:ascii="Times New Roman" w:hAnsi="Times New Roman" w:cs="Times New Roman"/>
+          <w:sz w:val="26"/>
+          <w:szCs w:val="26"/>
+        </w:rPr>
+        <w:t>Testcase: (</w:t>
+      </w:r>
+      <w:r>
+        <w:rPr>
+          <w:rFonts w:ascii="Times New Roman" w:hAnsi="Times New Roman" w:cs="Times New Roman"/>
+          <w:sz w:val="26"/>
+          <w:szCs w:val="26"/>
+          <w:lang w:val="vi-VN"/>
+        </w:rPr>
+        <w:t>6</w:t>
+      </w:r>
+      <w:r>
+        <w:rPr>
+          <w:rFonts w:ascii="Times New Roman" w:hAnsi="Times New Roman" w:cs="Times New Roman"/>
+          <w:sz w:val="26"/>
+          <w:szCs w:val="26"/>
+        </w:rPr>
+        <w:t xml:space="preserve">, </w:t>
+      </w:r>
+      <w:r>
+        <w:rPr>
+          <w:rFonts w:ascii="Times New Roman" w:hAnsi="Times New Roman" w:cs="Times New Roman"/>
+          <w:sz w:val="26"/>
+          <w:szCs w:val="26"/>
+          <w:lang w:val="vi-VN"/>
+        </w:rPr>
+        <w:t>5</w:t>
+      </w:r>
+      <w:r>
+        <w:rPr>
+          <w:rFonts w:ascii="Times New Roman" w:hAnsi="Times New Roman" w:cs="Times New Roman"/>
+          <w:sz w:val="26"/>
+          <w:szCs w:val="26"/>
+        </w:rPr>
+        <w:t>).</w:t>
+      </w:r>
+    </w:p>
+    <w:p>
+      <w:pPr>
+        <w:pStyle w:val="ListParagraph"/>
+        <w:numPr>
+          <w:ilvl w:val="1"/>
+          <w:numId w:val="9"/>
+        </w:numPr>
+        <w:rPr>
+          <w:rFonts w:ascii="Times New Roman" w:hAnsi="Times New Roman" w:cs="Times New Roman"/>
+          <w:sz w:val="26"/>
+          <w:szCs w:val="26"/>
+        </w:rPr>
+      </w:pPr>
+      <w:r>
+        <w:rPr>
+          <w:rFonts w:ascii="Times New Roman" w:hAnsi="Times New Roman" w:cs="Times New Roman"/>
+          <w:sz w:val="26"/>
+          <w:szCs w:val="26"/>
+        </w:rPr>
+        <w:t>(P</w:t>
+      </w:r>
+      <w:r>
+        <w:rPr>
+          <w:rFonts w:ascii="Times New Roman" w:hAnsi="Times New Roman" w:cs="Times New Roman"/>
+          <w:sz w:val="26"/>
+          <w:szCs w:val="26"/>
+          <w:lang w:val="vi-VN"/>
+        </w:rPr>
+        <w:t>7</w:t>
+      </w:r>
+      <w:r>
+        <w:rPr>
+          <w:rFonts w:ascii="Times New Roman" w:hAnsi="Times New Roman" w:cs="Times New Roman"/>
+          <w:sz w:val="26"/>
+          <w:szCs w:val="26"/>
+        </w:rPr>
+        <w:t>) 1 – 2(</w:t>
+      </w:r>
+      <w:r>
+        <w:rPr>
+          <w:rFonts w:ascii="Times New Roman" w:hAnsi="Times New Roman" w:cs="Times New Roman"/>
+          <w:sz w:val="26"/>
+          <w:szCs w:val="26"/>
+          <w:lang w:val="vi-VN"/>
+        </w:rPr>
+        <w:t>F</w:t>
+      </w:r>
+      <w:r>
+        <w:rPr>
+          <w:rFonts w:ascii="Times New Roman" w:hAnsi="Times New Roman" w:cs="Times New Roman"/>
+          <w:sz w:val="26"/>
+          <w:szCs w:val="26"/>
+        </w:rPr>
+        <w:t xml:space="preserve">) – </w:t>
+      </w:r>
+      <w:r>
+        <w:rPr>
+          <w:rFonts w:ascii="Times New Roman" w:hAnsi="Times New Roman" w:cs="Times New Roman"/>
+          <w:sz w:val="26"/>
+          <w:szCs w:val="26"/>
+          <w:lang w:val="vi-VN"/>
+        </w:rPr>
+        <w:t xml:space="preserve">4(F) – 7(T) – 11(F) – 13(F) -10 </w:t>
+      </w:r>
+      <w:r>
+        <w:rPr>
+          <w:rFonts w:ascii="Times New Roman" w:hAnsi="Times New Roman" w:cs="Times New Roman"/>
+          <w:sz w:val="26"/>
+          <w:szCs w:val="26"/>
+        </w:rPr>
+        <w:t>– exit</w:t>
+      </w:r>
+    </w:p>
+    <w:p>
+      <w:pPr>
+        <w:pStyle w:val="ListParagraph"/>
+        <w:ind w:left="1440"/>
+        <w:rPr>
+          <w:rFonts w:ascii="Times New Roman" w:hAnsi="Times New Roman" w:cs="Times New Roman"/>
+          <w:sz w:val="26"/>
+          <w:szCs w:val="26"/>
+        </w:rPr>
+      </w:pPr>
+      <w:r>
+        <w:rPr>
+          <w:rFonts w:ascii="Times New Roman" w:hAnsi="Times New Roman" w:cs="Times New Roman"/>
+          <w:sz w:val="26"/>
+          <w:szCs w:val="26"/>
+        </w:rPr>
+        <w:t>Expected Output: “</w:t>
+      </w:r>
+      <w:r>
+        <w:rPr>
+          <w:rFonts w:ascii="Times New Roman" w:hAnsi="Times New Roman" w:cs="Times New Roman"/>
+          <w:sz w:val="26"/>
+          <w:szCs w:val="26"/>
+          <w:lang w:val="vi-VN"/>
+        </w:rPr>
+        <w:t>No Present</w:t>
+      </w:r>
+      <w:r>
+        <w:rPr>
+          <w:rFonts w:ascii="Times New Roman" w:hAnsi="Times New Roman" w:cs="Times New Roman"/>
+          <w:sz w:val="26"/>
+          <w:szCs w:val="26"/>
+        </w:rPr>
+        <w:t>”.</w:t>
+      </w:r>
+    </w:p>
+    <w:p>
+      <w:pPr>
+        <w:pStyle w:val="ListParagraph"/>
+        <w:ind w:left="1440"/>
+        <w:rPr>
+          <w:rFonts w:ascii="Times New Roman" w:hAnsi="Times New Roman" w:cs="Times New Roman"/>
+          <w:sz w:val="26"/>
+          <w:szCs w:val="26"/>
+          <w:lang w:val="vi-VN"/>
+        </w:rPr>
+      </w:pPr>
+      <w:r>
+        <w:rPr>
+          <w:rFonts w:ascii="Times New Roman" w:hAnsi="Times New Roman" w:cs="Times New Roman"/>
+          <w:sz w:val="26"/>
+          <w:szCs w:val="26"/>
+        </w:rPr>
+        <w:t>Testcase: (</w:t>
+      </w:r>
+      <w:r>
+        <w:rPr>
+          <w:rFonts w:ascii="Times New Roman" w:hAnsi="Times New Roman" w:cs="Times New Roman"/>
+          <w:sz w:val="26"/>
+          <w:szCs w:val="26"/>
+          <w:lang w:val="vi-VN"/>
+        </w:rPr>
+        <w:t>6</w:t>
+      </w:r>
+      <w:r>
+        <w:rPr>
+          <w:rFonts w:ascii="Times New Roman" w:hAnsi="Times New Roman" w:cs="Times New Roman"/>
+          <w:sz w:val="26"/>
+          <w:szCs w:val="26"/>
+        </w:rPr>
+        <w:t xml:space="preserve">, </w:t>
+      </w:r>
+      <w:r>
+        <w:rPr>
+          <w:rFonts w:ascii="Times New Roman" w:hAnsi="Times New Roman" w:cs="Times New Roman"/>
+          <w:sz w:val="26"/>
+          <w:szCs w:val="26"/>
+          <w:lang w:val="vi-VN"/>
+        </w:rPr>
+        <w:t>4</w:t>
+      </w:r>
+      <w:r>
+        <w:rPr>
+          <w:rFonts w:ascii="Times New Roman" w:hAnsi="Times New Roman" w:cs="Times New Roman"/>
+          <w:sz w:val="26"/>
+          <w:szCs w:val="26"/>
+        </w:rPr>
+        <w:t>).</w:t>
+      </w:r>
+    </w:p>
+    <w:p>
+      <w:pPr>
+        <w:pStyle w:val="ListParagraph"/>
+        <w:numPr>
+          <w:ilvl w:val="1"/>
+          <w:numId w:val="9"/>
+        </w:numPr>
+        <w:rPr>
+          <w:rFonts w:ascii="Times New Roman" w:hAnsi="Times New Roman" w:cs="Times New Roman"/>
+          <w:sz w:val="26"/>
+          <w:szCs w:val="26"/>
+        </w:rPr>
+      </w:pPr>
+      <w:r>
+        <w:rPr>
+          <w:rFonts w:ascii="Times New Roman" w:hAnsi="Times New Roman" w:cs="Times New Roman"/>
+          <w:sz w:val="26"/>
+          <w:szCs w:val="26"/>
+        </w:rPr>
+        <w:t>(P</w:t>
+      </w:r>
+      <w:r>
+        <w:rPr>
+          <w:rFonts w:ascii="Times New Roman" w:hAnsi="Times New Roman" w:cs="Times New Roman"/>
+          <w:sz w:val="26"/>
+          <w:szCs w:val="26"/>
+          <w:lang w:val="vi-VN"/>
+        </w:rPr>
+        <w:t>8</w:t>
+      </w:r>
+      <w:r>
+        <w:rPr>
+          <w:rFonts w:ascii="Times New Roman" w:hAnsi="Times New Roman" w:cs="Times New Roman"/>
+          <w:sz w:val="26"/>
+          <w:szCs w:val="26"/>
+        </w:rPr>
+        <w:t>) 1 – 2(</w:t>
+      </w:r>
+      <w:r>
+        <w:rPr>
+          <w:rFonts w:ascii="Times New Roman" w:hAnsi="Times New Roman" w:cs="Times New Roman"/>
+          <w:sz w:val="26"/>
+          <w:szCs w:val="26"/>
+          <w:lang w:val="vi-VN"/>
+        </w:rPr>
+        <w:t>F</w:t>
+      </w:r>
+      <w:r>
+        <w:rPr>
+          <w:rFonts w:ascii="Times New Roman" w:hAnsi="Times New Roman" w:cs="Times New Roman"/>
+          <w:sz w:val="26"/>
+          <w:szCs w:val="26"/>
+        </w:rPr>
+        <w:t xml:space="preserve">) – </w:t>
+      </w:r>
+      <w:r>
+        <w:rPr>
+          <w:rFonts w:ascii="Times New Roman" w:hAnsi="Times New Roman" w:cs="Times New Roman"/>
+          <w:sz w:val="26"/>
+          <w:szCs w:val="26"/>
+          <w:lang w:val="vi-VN"/>
+        </w:rPr>
+        <w:t xml:space="preserve">4(F) – 7(T) – 11(F) – 13(T) - 14 </w:t>
+      </w:r>
+      <w:r>
+        <w:rPr>
+          <w:rFonts w:ascii="Times New Roman" w:hAnsi="Times New Roman" w:cs="Times New Roman"/>
+          <w:sz w:val="26"/>
+          <w:szCs w:val="26"/>
+        </w:rPr>
+        <w:t>– exit</w:t>
+      </w:r>
+    </w:p>
+    <w:p>
+      <w:pPr>
+        <w:pStyle w:val="ListParagraph"/>
+        <w:ind w:left="1440"/>
+        <w:rPr>
+          <w:rFonts w:ascii="Times New Roman" w:hAnsi="Times New Roman" w:cs="Times New Roman"/>
+          <w:sz w:val="26"/>
+          <w:szCs w:val="26"/>
+        </w:rPr>
+      </w:pPr>
+      <w:r>
+        <w:rPr>
+          <w:rFonts w:ascii="Times New Roman" w:hAnsi="Times New Roman" w:cs="Times New Roman"/>
+          <w:sz w:val="26"/>
+          <w:szCs w:val="26"/>
+        </w:rPr>
+        <w:t>Expected Output: “</w:t>
+      </w:r>
+      <w:r>
+        <w:rPr>
+          <w:rFonts w:ascii="Times New Roman" w:hAnsi="Times New Roman" w:cs="Times New Roman"/>
+          <w:sz w:val="26"/>
+          <w:szCs w:val="26"/>
+          <w:lang w:val="vi-VN"/>
+        </w:rPr>
+        <w:t>Poster + Signature</w:t>
+      </w:r>
+      <w:r>
+        <w:rPr>
+          <w:rFonts w:ascii="Times New Roman" w:hAnsi="Times New Roman" w:cs="Times New Roman"/>
+          <w:sz w:val="26"/>
+          <w:szCs w:val="26"/>
+        </w:rPr>
+        <w:t>”.</w:t>
+      </w:r>
+    </w:p>
+    <w:p>
+      <w:pPr>
+        <w:pStyle w:val="ListParagraph"/>
+        <w:ind w:left="1440"/>
+        <w:rPr>
+          <w:rFonts w:ascii="Times New Roman" w:hAnsi="Times New Roman" w:cs="Times New Roman"/>
+          <w:sz w:val="26"/>
+          <w:szCs w:val="26"/>
+        </w:rPr>
+      </w:pPr>
+      <w:r>
+        <w:rPr>
+          <w:rFonts w:ascii="Times New Roman" w:hAnsi="Times New Roman" w:cs="Times New Roman"/>
+          <w:sz w:val="26"/>
+          <w:szCs w:val="26"/>
+        </w:rPr>
+        <w:t>Testcase: (</w:t>
+      </w:r>
+      <w:r>
+        <w:rPr>
+          <w:rFonts w:ascii="Times New Roman" w:hAnsi="Times New Roman" w:cs="Times New Roman"/>
+          <w:sz w:val="26"/>
+          <w:szCs w:val="26"/>
+          <w:lang w:val="vi-VN"/>
+        </w:rPr>
+        <w:t>6</w:t>
+      </w:r>
+      <w:r>
+        <w:rPr>
+          <w:rFonts w:ascii="Times New Roman" w:hAnsi="Times New Roman" w:cs="Times New Roman"/>
+          <w:sz w:val="26"/>
+          <w:szCs w:val="26"/>
+        </w:rPr>
+        <w:t xml:space="preserve">, </w:t>
+      </w:r>
+      <w:r>
+        <w:rPr>
+          <w:rFonts w:ascii="Times New Roman" w:hAnsi="Times New Roman" w:cs="Times New Roman"/>
+          <w:sz w:val="26"/>
+          <w:szCs w:val="26"/>
+          <w:lang w:val="vi-VN"/>
+        </w:rPr>
+        <w:t>9</w:t>
+      </w:r>
+      <w:r>
+        <w:rPr>
+          <w:rFonts w:ascii="Times New Roman" w:hAnsi="Times New Roman" w:cs="Times New Roman"/>
+          <w:sz w:val="26"/>
+          <w:szCs w:val="26"/>
+        </w:rPr>
+        <w:t>).</w:t>
+      </w:r>
+    </w:p>
+    <w:p>
+      <w:pPr>
+        <w:pStyle w:val="ListParagraph"/>
+        <w:ind w:left="1440"/>
+        <w:rPr>
+          <w:rFonts w:ascii="Times New Roman" w:hAnsi="Times New Roman" w:cs="Times New Roman"/>
+          <w:sz w:val="26"/>
+          <w:szCs w:val="26"/>
+          <w:lang w:val="vi-VN"/>
+        </w:rPr>
+      </w:pPr>
+    </w:p>
+    <w:p>
+      <w:pPr>
+        <w:pStyle w:val="ListParagraph"/>
+        <w:numPr>
+          <w:ilvl w:val="0"/>
+          <w:numId w:val="9"/>
+        </w:numPr>
+        <w:rPr>
+          <w:rFonts w:ascii="Times New Roman" w:hAnsi="Times New Roman" w:cs="Times New Roman"/>
+          <w:b/>
+          <w:bCs/>
+          <w:sz w:val="26"/>
+          <w:szCs w:val="26"/>
+          <w:lang w:val="vi-VN"/>
+        </w:rPr>
+      </w:pPr>
+      <w:r>
+        <w:rPr>
+          <w:rFonts w:ascii="Times New Roman" w:hAnsi="Times New Roman" w:cs="Times New Roman"/>
+          <w:b/>
+          <w:bCs/>
+          <w:sz w:val="26"/>
+          <w:szCs w:val="26"/>
+          <w:lang w:val="vi-VN"/>
+        </w:rPr>
+        <w:t>Bảng kết quả lần 1:</w:t>
+      </w:r>
+    </w:p>
+    <w:p>
+      <w:pPr>
+        <w:pStyle w:val="ListParagraph"/>
+        <w:jc w:val="center"/>
+        <w:rPr>
+          <w:rFonts w:ascii="Times New Roman" w:hAnsi="Times New Roman" w:cs="Times New Roman"/>
+          <w:b/>
+          <w:bCs/>
+          <w:sz w:val="26"/>
+          <w:szCs w:val="26"/>
+        </w:rPr>
+      </w:pPr>
+      <w:r>
+        <w:drawing>
+          <wp:inline distT="0" distB="0" distL="0" distR="0" wp14:anchorId="147C899F" wp14:editId="1B513053">
+            <wp:extent cx="5666836" cy="1964267"/>
+            <wp:effectExtent l="0" t="0" r="0" b="0"/>
+            <wp:docPr id="914299114" name="Picture 1"/>
+            <wp:cNvGraphicFramePr>
+              <a:graphicFrameLocks xmlns:a="http://schemas.openxmlformats.org/drawingml/2006/main" noChangeAspect="1"/>
+            </wp:cNvGraphicFramePr>
+            <a:graphic xmlns:a="http://schemas.openxmlformats.org/drawingml/2006/main">
+              <a:graphicData uri="http://schemas.openxmlformats.org/drawingml/2006/picture">
+                <pic:pic xmlns:pic="http://schemas.openxmlformats.org/drawingml/2006/picture">
+                  <pic:nvPicPr>
+                    <pic:cNvPr id="0" name="Picture 1"/>
+                    <pic:cNvPicPr>
+                      <a:picLocks noChangeAspect="1" noChangeArrowheads="1"/>
+                    </pic:cNvPicPr>
+                  </pic:nvPicPr>
+                  <pic:blipFill>
+                    <a:blip r:embed="rId18">
+                      <a:extLst>
+                        <a:ext uri="{28A0092B-C50C-407E-A947-70E740481C1C}">
+                          <a14:useLocalDpi xmlns:a14="http://schemas.microsoft.com/office/drawing/2010/main" val="0"/>
+                        </a:ext>
+                      </a:extLst>
+                    </a:blip>
+                    <a:srcRect/>
+                    <a:stretch>
+                      <a:fillRect/>
+                    </a:stretch>
+                  </pic:blipFill>
+                  <pic:spPr bwMode="auto">
+                    <a:xfrm>
+                      <a:off x="0" y="0"/>
+                      <a:ext cx="5675535" cy="1967282"/>
+                    </a:xfrm>
+                    <a:prstGeom prst="rect">
+                      <a:avLst/>
+                    </a:prstGeom>
+                    <a:noFill/>
+                    <a:ln>
+                      <a:noFill/>
+                    </a:ln>
+                  </pic:spPr>
+                </pic:pic>
+              </a:graphicData>
+            </a:graphic>
+          </wp:inline>
+        </w:drawing>
+      </w:r>
+    </w:p>
+    <w:p>
+      <w:pPr>
+        <w:pStyle w:val="ListParagraph"/>
+        <w:ind w:left="1440"/>
+        <w:rPr>
+          <w:rFonts w:ascii="Times New Roman" w:hAnsi="Times New Roman" w:cs="Times New Roman"/>
+          <w:sz w:val="26"/>
+          <w:szCs w:val="26"/>
+          <w:lang w:val="vi-VN"/>
+        </w:rPr>
+      </w:pPr>
+    </w:p>
+    <w:p>
+      <w:pPr>
+        <w:jc w:val="center"/>
+        <w:rPr>
+          <w:rFonts w:ascii="Times New Roman" w:hAnsi="Times New Roman" w:cs="Times New Roman"/>
+          <w:b/>
+          <w:bCs/>
+          <w:i/>
+          <w:iCs/>
+          <w:sz w:val="26"/>
+          <w:szCs w:val="26"/>
+        </w:rPr>
+      </w:pPr>
+      <w:r>
+        <w:rPr>
+          <w:rFonts w:ascii="Times New Roman" w:hAnsi="Times New Roman" w:cs="Times New Roman"/>
+          <w:b/>
+          <w:bCs/>
+          <w:sz w:val="26"/>
+          <w:szCs w:val="26"/>
+        </w:rPr>
+        <w:t>(8/8)</w:t>
+      </w:r>
+    </w:p>
+    <w:p>
+      <w:pPr>
+        <w:jc w:val="center"/>
+        <w:rPr>
+          <w:rFonts w:ascii="Times New Roman" w:hAnsi="Times New Roman" w:cs="Times New Roman"/>
+          <w:sz w:val="26"/>
+          <w:szCs w:val="26"/>
+          <w:lang w:val="vi-VN"/>
+        </w:rPr>
+      </w:pPr>
+      <w:hyperlink r:id="rId19" w:history="1">
+        <w:r>
+          <w:rPr>
+            <w:rStyle w:val="Hyperlink"/>
+            <w:rFonts w:ascii="Times New Roman" w:hAnsi="Times New Roman" w:cs="Times New Roman"/>
+            <w:sz w:val="26"/>
+            <w:szCs w:val="26"/>
+            <w:lang w:val="vi-VN"/>
+          </w:rPr>
+          <w:t>Link Github</w:t>
+        </w:r>
+      </w:hyperlink>
+    </w:p>
+    <w:p>
+      <w:pPr>
+        <w:pStyle w:val="ListParagraph"/>
+        <w:ind w:left="1440"/>
+        <w:rPr>
+          <w:rFonts w:ascii="Times New Roman" w:hAnsi="Times New Roman" w:cs="Times New Roman"/>
+          <w:sz w:val="26"/>
+          <w:szCs w:val="26"/>
+          <w:lang w:val="vi-VN"/>
+        </w:rPr>
+      </w:pPr>
+    </w:p>
+    <w:p>
+      <w:pPr>
+        <w:pStyle w:val="ListParagraph"/>
+        <w:ind w:left="1080"/>
         <w:rPr>
           <w:rFonts w:ascii="Times New Roman" w:hAnsi="Times New Roman" w:cs="Times New Roman"/>
           <w:sz w:val="26"/>
@@ -3939,6 +5653,155 @@
     </w:lvl>
   </w:abstractNum>
   <w:abstractNum w:abstractNumId="8" w15:restartNumberingAfterBreak="0">
+    <w:nsid w:val="5352379E"/>
+    <w:multiLevelType w:val="multilevel"/>
+    <w:tmpl w:val="D87CC37C"/>
+    <w:lvl w:ilvl="0">
+      <w:start w:val="1"/>
+      <w:numFmt w:val="bullet"/>
+      <w:lvlText w:val=""/>
+      <w:lvlJc w:val="left"/>
+      <w:pPr>
+        <w:tabs>
+          <w:tab w:val="num" w:pos="720"/>
+        </w:tabs>
+        <w:ind w:left="720" w:hanging="360"/>
+      </w:pPr>
+      <w:rPr>
+        <w:rFonts w:ascii="Symbol" w:hAnsi="Symbol" w:hint="default"/>
+        <w:sz w:val="20"/>
+      </w:rPr>
+    </w:lvl>
+    <w:lvl w:ilvl="1" w:tentative="1">
+      <w:start w:val="1"/>
+      <w:numFmt w:val="bullet"/>
+      <w:lvlText w:val="o"/>
+      <w:lvlJc w:val="left"/>
+      <w:pPr>
+        <w:tabs>
+          <w:tab w:val="num" w:pos="1440"/>
+        </w:tabs>
+        <w:ind w:left="1440" w:hanging="360"/>
+      </w:pPr>
+      <w:rPr>
+        <w:rFonts w:ascii="Courier New" w:hAnsi="Courier New" w:hint="default"/>
+        <w:sz w:val="20"/>
+      </w:rPr>
+    </w:lvl>
+    <w:lvl w:ilvl="2" w:tentative="1">
+      <w:start w:val="1"/>
+      <w:numFmt w:val="bullet"/>
+      <w:lvlText w:val=""/>
+      <w:lvlJc w:val="left"/>
+      <w:pPr>
+        <w:tabs>
+          <w:tab w:val="num" w:pos="2160"/>
+        </w:tabs>
+        <w:ind w:left="2160" w:hanging="360"/>
+      </w:pPr>
+      <w:rPr>
+        <w:rFonts w:ascii="Wingdings" w:hAnsi="Wingdings" w:hint="default"/>
+        <w:sz w:val="20"/>
+      </w:rPr>
+    </w:lvl>
+    <w:lvl w:ilvl="3" w:tentative="1">
+      <w:start w:val="1"/>
+      <w:numFmt w:val="bullet"/>
+      <w:lvlText w:val=""/>
+      <w:lvlJc w:val="left"/>
+      <w:pPr>
+        <w:tabs>
+          <w:tab w:val="num" w:pos="2880"/>
+        </w:tabs>
+        <w:ind w:left="2880" w:hanging="360"/>
+      </w:pPr>
+      <w:rPr>
+        <w:rFonts w:ascii="Wingdings" w:hAnsi="Wingdings" w:hint="default"/>
+        <w:sz w:val="20"/>
+      </w:rPr>
+    </w:lvl>
+    <w:lvl w:ilvl="4" w:tentative="1">
+      <w:start w:val="1"/>
+      <w:numFmt w:val="bullet"/>
+      <w:lvlText w:val=""/>
+      <w:lvlJc w:val="left"/>
+      <w:pPr>
+        <w:tabs>
+          <w:tab w:val="num" w:pos="3600"/>
+        </w:tabs>
+        <w:ind w:left="3600" w:hanging="360"/>
+      </w:pPr>
+      <w:rPr>
+        <w:rFonts w:ascii="Wingdings" w:hAnsi="Wingdings" w:hint="default"/>
+        <w:sz w:val="20"/>
+      </w:rPr>
+    </w:lvl>
+    <w:lvl w:ilvl="5" w:tentative="1">
+      <w:start w:val="1"/>
+      <w:numFmt w:val="bullet"/>
+      <w:lvlText w:val=""/>
+      <w:lvlJc w:val="left"/>
+      <w:pPr>
+        <w:tabs>
+          <w:tab w:val="num" w:pos="4320"/>
+        </w:tabs>
+        <w:ind w:left="4320" w:hanging="360"/>
+      </w:pPr>
+      <w:rPr>
+        <w:rFonts w:ascii="Wingdings" w:hAnsi="Wingdings" w:hint="default"/>
+        <w:sz w:val="20"/>
+      </w:rPr>
+    </w:lvl>
+    <w:lvl w:ilvl="6" w:tentative="1">
+      <w:start w:val="1"/>
+      <w:numFmt w:val="bullet"/>
+      <w:lvlText w:val=""/>
+      <w:lvlJc w:val="left"/>
+      <w:pPr>
+        <w:tabs>
+          <w:tab w:val="num" w:pos="5040"/>
+        </w:tabs>
+        <w:ind w:left="5040" w:hanging="360"/>
+      </w:pPr>
+      <w:rPr>
+        <w:rFonts w:ascii="Wingdings" w:hAnsi="Wingdings" w:hint="default"/>
+        <w:sz w:val="20"/>
+      </w:rPr>
+    </w:lvl>
+    <w:lvl w:ilvl="7" w:tentative="1">
+      <w:start w:val="1"/>
+      <w:numFmt w:val="bullet"/>
+      <w:lvlText w:val=""/>
+      <w:lvlJc w:val="left"/>
+      <w:pPr>
+        <w:tabs>
+          <w:tab w:val="num" w:pos="5760"/>
+        </w:tabs>
+        <w:ind w:left="5760" w:hanging="360"/>
+      </w:pPr>
+      <w:rPr>
+        <w:rFonts w:ascii="Wingdings" w:hAnsi="Wingdings" w:hint="default"/>
+        <w:sz w:val="20"/>
+      </w:rPr>
+    </w:lvl>
+    <w:lvl w:ilvl="8" w:tentative="1">
+      <w:start w:val="1"/>
+      <w:numFmt w:val="bullet"/>
+      <w:lvlText w:val=""/>
+      <w:lvlJc w:val="left"/>
+      <w:pPr>
+        <w:tabs>
+          <w:tab w:val="num" w:pos="6480"/>
+        </w:tabs>
+        <w:ind w:left="6480" w:hanging="360"/>
+      </w:pPr>
+      <w:rPr>
+        <w:rFonts w:ascii="Wingdings" w:hAnsi="Wingdings" w:hint="default"/>
+        <w:sz w:val="20"/>
+      </w:rPr>
+    </w:lvl>
+  </w:abstractNum>
+  <w:abstractNum w:abstractNumId="9" w15:restartNumberingAfterBreak="0">
     <w:nsid w:val="595B2E5B"/>
     <w:multiLevelType w:val="multilevel"/>
     <w:tmpl w:val="0B40100C"/>
@@ -4087,7 +5950,7 @@
       </w:rPr>
     </w:lvl>
   </w:abstractNum>
-  <w:abstractNum w:abstractNumId="9" w15:restartNumberingAfterBreak="0">
+  <w:abstractNum w:abstractNumId="10" w15:restartNumberingAfterBreak="0">
     <w:nsid w:val="64514B35"/>
     <w:multiLevelType w:val="multilevel"/>
     <w:tmpl w:val="CB92463C"/>
@@ -4236,10 +6099,10 @@
       </w:rPr>
     </w:lvl>
   </w:abstractNum>
-  <w:abstractNum w:abstractNumId="10" w15:restartNumberingAfterBreak="0">
+  <w:abstractNum w:abstractNumId="11" w15:restartNumberingAfterBreak="0">
     <w:nsid w:val="64AF4F98"/>
     <w:multiLevelType w:val="multilevel"/>
-    <w:tmpl w:val="5E8816CC"/>
+    <w:tmpl w:val="DB5AC252"/>
     <w:lvl w:ilvl="0">
       <w:start w:val="1"/>
       <w:numFmt w:val="bullet"/>
@@ -4256,20 +6119,18 @@
         <w:sz w:val="20"/>
       </w:rPr>
     </w:lvl>
-    <w:lvl w:ilvl="1" w:tentative="1">
-      <w:start w:val="1"/>
-      <w:numFmt w:val="bullet"/>
-      <w:lvlText w:val="o"/>
-      <w:lvlJc w:val="left"/>
-      <w:pPr>
-        <w:tabs>
-          <w:tab w:val="num" w:pos="1440"/>
-        </w:tabs>
+    <w:lvl w:ilvl="1">
+      <w:start w:val="1"/>
+      <w:numFmt w:val="decimal"/>
+      <w:lvlText w:val="%2."/>
+      <w:lvlJc w:val="left"/>
+      <w:pPr>
         <w:ind w:left="1440" w:hanging="360"/>
       </w:pPr>
       <w:rPr>
-        <w:rFonts w:ascii="Courier New" w:hAnsi="Courier New" w:hint="default"/>
-        <w:sz w:val="20"/>
+        <w:rFonts w:hint="default"/>
+        <w:b w:val="0"/>
+        <w:bCs/>
       </w:rPr>
     </w:lvl>
     <w:lvl w:ilvl="2" w:tentative="1">
@@ -4385,7 +6246,7 @@
       </w:rPr>
     </w:lvl>
   </w:abstractNum>
-  <w:abstractNum w:abstractNumId="11" w15:restartNumberingAfterBreak="0">
+  <w:abstractNum w:abstractNumId="12" w15:restartNumberingAfterBreak="0">
     <w:nsid w:val="688C0947"/>
     <w:multiLevelType w:val="multilevel"/>
     <w:tmpl w:val="51AC8266"/>
@@ -4544,22 +6405,22 @@
     <w:abstractNumId w:val="7"/>
   </w:num>
   <w:num w:numId="4" w16cid:durableId="293142760">
-    <w:abstractNumId w:val="11"/>
+    <w:abstractNumId w:val="12"/>
   </w:num>
   <w:num w:numId="5" w16cid:durableId="2126388253">
-    <w:abstractNumId w:val="9"/>
+    <w:abstractNumId w:val="10"/>
   </w:num>
   <w:num w:numId="6" w16cid:durableId="586622883">
     <w:abstractNumId w:val="6"/>
   </w:num>
   <w:num w:numId="7" w16cid:durableId="85881834">
-    <w:abstractNumId w:val="8"/>
+    <w:abstractNumId w:val="9"/>
   </w:num>
   <w:num w:numId="8" w16cid:durableId="920527135">
     <w:abstractNumId w:val="3"/>
   </w:num>
   <w:num w:numId="9" w16cid:durableId="146169121">
-    <w:abstractNumId w:val="10"/>
+    <w:abstractNumId w:val="11"/>
   </w:num>
   <w:num w:numId="10" w16cid:durableId="1583248442">
     <w:abstractNumId w:val="1"/>
@@ -4569,6 +6430,9 @@
   </w:num>
   <w:num w:numId="12" w16cid:durableId="889415003">
     <w:abstractNumId w:val="5"/>
+  </w:num>
+  <w:num w:numId="13" w16cid:durableId="118031488">
+    <w:abstractNumId w:val="8"/>
   </w:num>
 </w:numbering>
 </file>
@@ -5176,6 +7040,7 @@
   <w:style w:type="character" w:default="1" w:styleId="DefaultParagraphFont">
     <w:name w:val="Default Paragraph Font"/>
     <w:uiPriority w:val="1"/>
+    <w:semiHidden/>
     <w:unhideWhenUsed/>
   </w:style>
   <w:style w:type="table" w:default="1" w:styleId="TableNormal">
@@ -5544,6 +7409,95 @@
       <w:rFonts w:ascii="Times New Roman" w:hAnsi="Times New Roman" w:cs="Times New Roman"/>
     </w:rPr>
   </w:style>
+  <w:style w:type="table" w:customStyle="1" w:styleId="GridTable1Light-Accent31">
+    <w:name w:val="Grid Table 1 Light - Accent 31"/>
+    <w:basedOn w:val="TableNormal"/>
+    <w:rsid w:val="0047014E"/>
+    <w:pPr>
+      <w:spacing w:after="0" w:line="240" w:lineRule="auto"/>
+    </w:pPr>
+    <w:rPr>
+      <w:rFonts w:ascii="Times New Roman" w:eastAsia="Times New Roman" w:hAnsi="Times New Roman" w:cs="Times New Roman"/>
+      <w:kern w:val="0"/>
+      <w:sz w:val="20"/>
+      <w:szCs w:val="20"/>
+      <w14:ligatures w14:val="none"/>
+    </w:rPr>
+    <w:tblPr>
+      <w:tblInd w:w="0" w:type="nil"/>
+      <w:tblBorders>
+        <w:top w:val="single" w:sz="4" w:space="0" w:color="84E291"/>
+        <w:left w:val="single" w:sz="4" w:space="0" w:color="84E291"/>
+        <w:bottom w:val="single" w:sz="4" w:space="0" w:color="84E291"/>
+        <w:right w:val="single" w:sz="4" w:space="0" w:color="84E291"/>
+        <w:insideH w:val="single" w:sz="4" w:space="0" w:color="84E291"/>
+        <w:insideV w:val="single" w:sz="4" w:space="0" w:color="84E291"/>
+      </w:tblBorders>
+    </w:tblPr>
+    <w:tblStylePr w:type="firstRow">
+      <w:rPr>
+        <w:rFonts w:ascii="Times New Roman" w:hAnsi="Times New Roman" w:cs="Times New Roman" w:hint="default"/>
+        <w:b/>
+        <w:bCs/>
+      </w:rPr>
+      <w:tblPr/>
+      <w:tcPr>
+        <w:tcBorders>
+          <w:bottom w:val="single" w:sz="12" w:space="0" w:color="47D45A"/>
+        </w:tcBorders>
+      </w:tcPr>
+    </w:tblStylePr>
+    <w:tblStylePr w:type="lastRow">
+      <w:rPr>
+        <w:rFonts w:ascii="Times New Roman" w:hAnsi="Times New Roman" w:cs="Times New Roman" w:hint="default"/>
+        <w:b/>
+        <w:bCs/>
+      </w:rPr>
+      <w:tblPr/>
+      <w:tcPr>
+        <w:tcBorders>
+          <w:top w:val="double" w:sz="2" w:space="0" w:color="47D45A"/>
+        </w:tcBorders>
+      </w:tcPr>
+    </w:tblStylePr>
+    <w:tblStylePr w:type="firstCol">
+      <w:rPr>
+        <w:rFonts w:ascii="Times New Roman" w:hAnsi="Times New Roman" w:cs="Times New Roman" w:hint="default"/>
+        <w:b/>
+        <w:bCs/>
+      </w:rPr>
+    </w:tblStylePr>
+    <w:tblStylePr w:type="lastCol">
+      <w:rPr>
+        <w:rFonts w:ascii="Times New Roman" w:hAnsi="Times New Roman" w:cs="Times New Roman" w:hint="default"/>
+        <w:b/>
+        <w:bCs/>
+      </w:rPr>
+    </w:tblStylePr>
+  </w:style>
+  <w:style w:type="character" w:styleId="Hyperlink">
+    <w:name w:val="Hyperlink"/>
+    <w:basedOn w:val="DefaultParagraphFont"/>
+    <w:uiPriority w:val="99"/>
+    <w:unhideWhenUsed/>
+    <w:rsid w:val="00264104"/>
+    <w:rPr>
+      <w:color w:val="467886" w:themeColor="hyperlink"/>
+      <w:u w:val="single"/>
+    </w:rPr>
+  </w:style>
+  <w:style w:type="character" w:styleId="UnresolvedMention">
+    <w:name w:val="Unresolved Mention"/>
+    <w:basedOn w:val="DefaultParagraphFont"/>
+    <w:uiPriority w:val="99"/>
+    <w:semiHidden/>
+    <w:unhideWhenUsed/>
+    <w:rsid w:val="00264104"/>
+    <w:rPr>
+      <w:color w:val="605E5C"/>
+      <w:shd w:val="clear" w:color="auto" w:fill="E1DFDD"/>
+    </w:rPr>
+  </w:style>
 </w:styles>
 </file>
 

</xml_diff>